<commit_message>
docs/Tran_Hieu.docx: Fix Listing 1 order
</commit_message>
<xml_diff>
--- a/docs/Tran_Hieu.docx
+++ b/docs/Tran_Hieu.docx
@@ -59,14 +59,14 @@
                         </a:ln>
                         <a:extLst>
                           <a:ext uri="{909E8E84-426E-40dd-AFC4-6F175D3DCCD1}">
-                            <a14:hiddenFill xmlns="" xmlns:mo="http://schemas.microsoft.com/office/mac/office/2008/main" xmlns:mv="urn:schemas-microsoft-com:mac:vml" xmlns:o="urn:schemas-microsoft-com:office:office" xmlns:v="urn:schemas-microsoft-com:vml" xmlns:w10="urn:schemas-microsoft-com:office:word" xmlns:w="http://schemas.openxmlformats.org/wordprocessingml/2006/main" xmlns:a14="http://schemas.microsoft.com/office/drawing/2010/main">
+                            <a14:hiddenFill xmlns:a14="http://schemas.microsoft.com/office/drawing/2010/main" xmlns:w="http://schemas.openxmlformats.org/wordprocessingml/2006/main" xmlns:w10="urn:schemas-microsoft-com:office:word" xmlns:v="urn:schemas-microsoft-com:vml" xmlns:o="urn:schemas-microsoft-com:office:office" xmlns:mv="urn:schemas-microsoft-com:mac:vml" xmlns:mo="http://schemas.microsoft.com/office/mac/office/2008/main" xmlns="">
                               <a:solidFill>
                                 <a:srgbClr val="FFFFFF"/>
                               </a:solidFill>
                             </a14:hiddenFill>
                           </a:ext>
                           <a:ext uri="{91240B29-F687-4f45-9708-019B960494DF}">
-                            <a14:hiddenLine xmlns="" xmlns:mo="http://schemas.microsoft.com/office/mac/office/2008/main" xmlns:mv="urn:schemas-microsoft-com:mac:vml" xmlns:o="urn:schemas-microsoft-com:office:office" xmlns:v="urn:schemas-microsoft-com:vml" xmlns:w10="urn:schemas-microsoft-com:office:word" xmlns:w="http://schemas.openxmlformats.org/wordprocessingml/2006/main" xmlns:a14="http://schemas.microsoft.com/office/drawing/2010/main" w="9525">
+                            <a14:hiddenLine xmlns:a14="http://schemas.microsoft.com/office/drawing/2010/main" xmlns:w="http://schemas.openxmlformats.org/wordprocessingml/2006/main" xmlns:w10="urn:schemas-microsoft-com:office:word" xmlns:v="urn:schemas-microsoft-com:vml" xmlns:o="urn:schemas-microsoft-com:office:office" xmlns:mv="urn:schemas-microsoft-com:mac:vml" xmlns:mo="http://schemas.microsoft.com/office/mac/office/2008/main" xmlns="" w="9525">
                               <a:solidFill>
                                 <a:srgbClr val="000000"/>
                               </a:solidFill>
@@ -234,14 +234,14 @@
                         </a:ln>
                         <a:extLst>
                           <a:ext uri="{909E8E84-426E-40dd-AFC4-6F175D3DCCD1}">
-                            <a14:hiddenFill xmlns="" xmlns:mo="http://schemas.microsoft.com/office/mac/office/2008/main" xmlns:mv="urn:schemas-microsoft-com:mac:vml" xmlns:o="urn:schemas-microsoft-com:office:office" xmlns:v="urn:schemas-microsoft-com:vml" xmlns:w10="urn:schemas-microsoft-com:office:word" xmlns:w="http://schemas.openxmlformats.org/wordprocessingml/2006/main" xmlns:a14="http://schemas.microsoft.com/office/drawing/2010/main">
+                            <a14:hiddenFill xmlns:a14="http://schemas.microsoft.com/office/drawing/2010/main" xmlns:w="http://schemas.openxmlformats.org/wordprocessingml/2006/main" xmlns:w10="urn:schemas-microsoft-com:office:word" xmlns:v="urn:schemas-microsoft-com:vml" xmlns:o="urn:schemas-microsoft-com:office:office" xmlns:mv="urn:schemas-microsoft-com:mac:vml" xmlns:mo="http://schemas.microsoft.com/office/mac/office/2008/main" xmlns="">
                               <a:solidFill>
                                 <a:srgbClr val="FFFFFF"/>
                               </a:solidFill>
                             </a14:hiddenFill>
                           </a:ext>
                           <a:ext uri="{91240B29-F687-4f45-9708-019B960494DF}">
-                            <a14:hiddenLine xmlns="" xmlns:mo="http://schemas.microsoft.com/office/mac/office/2008/main" xmlns:mv="urn:schemas-microsoft-com:mac:vml" xmlns:o="urn:schemas-microsoft-com:office:office" xmlns:v="urn:schemas-microsoft-com:vml" xmlns:w10="urn:schemas-microsoft-com:office:word" xmlns:w="http://schemas.openxmlformats.org/wordprocessingml/2006/main" xmlns:a14="http://schemas.microsoft.com/office/drawing/2010/main" w="9525">
+                            <a14:hiddenLine xmlns:a14="http://schemas.microsoft.com/office/drawing/2010/main" xmlns:w="http://schemas.openxmlformats.org/wordprocessingml/2006/main" xmlns:w10="urn:schemas-microsoft-com:office:word" xmlns:v="urn:schemas-microsoft-com:vml" xmlns:o="urn:schemas-microsoft-com:office:office" xmlns:mv="urn:schemas-microsoft-com:mac:vml" xmlns:mo="http://schemas.microsoft.com/office/mac/office/2008/main" xmlns="" w="9525">
                               <a:solidFill>
                                 <a:srgbClr val="000000"/>
                               </a:solidFill>
@@ -3562,29 +3562,53 @@
     <w:p>
       <w:pPr>
         <w:pStyle w:val="Leipteksti1"/>
+        <w:rPr>
+          <w:lang w:val="en-GB"/>
+        </w:rPr>
       </w:pPr>
       <w:r>
         <w:fldChar w:fldCharType="end"/>
       </w:r>
       <w:r>
+        <w:rPr>
+          <w:lang w:val="en-GB"/>
+        </w:rPr>
         <w:t>References</w:t>
       </w:r>
       <w:r>
+        <w:rPr>
+          <w:lang w:val="en-GB"/>
+        </w:rPr>
         <w:tab/>
       </w:r>
       <w:r>
+        <w:rPr>
+          <w:lang w:val="en-GB"/>
+        </w:rPr>
         <w:tab/>
       </w:r>
       <w:r>
+        <w:rPr>
+          <w:lang w:val="en-GB"/>
+        </w:rPr>
         <w:tab/>
       </w:r>
       <w:r>
+        <w:rPr>
+          <w:lang w:val="en-GB"/>
+        </w:rPr>
         <w:tab/>
       </w:r>
       <w:r>
+        <w:rPr>
+          <w:lang w:val="en-GB"/>
+        </w:rPr>
         <w:tab/>
       </w:r>
       <w:r>
+        <w:rPr>
+          <w:lang w:val="en-GB"/>
+        </w:rPr>
         <w:tab/>
         <w:t xml:space="preserve">       37</w:t>
       </w:r>
@@ -3600,7 +3624,6 @@
         <w:rPr>
           <w:lang w:val="en-US"/>
         </w:rPr>
-        <w:lastRenderedPageBreak/>
         <w:t>Appendices</w:t>
       </w:r>
       <w:r>
@@ -3767,51 +3790,30 @@
           <w:lang w:val="en-US"/>
         </w:rPr>
         <w:tab/>
-      </w:r>
-      <w:proofErr w:type="spellStart"/>
-      <w:r>
+        <w:t>Be File System</w:t>
+      </w:r>
+    </w:p>
+    <w:p>
+      <w:pPr>
+        <w:pStyle w:val="Leipteksti1"/>
         <w:rPr>
           <w:color w:val="000000" w:themeColor="text1"/>
           <w:lang w:val="en-US"/>
         </w:rPr>
-        <w:t>Be</w:t>
-      </w:r>
-      <w:proofErr w:type="spellEnd"/>
+      </w:pPr>
       <w:r>
         <w:rPr>
           <w:color w:val="000000" w:themeColor="text1"/>
           <w:lang w:val="en-US"/>
         </w:rPr>
-        <w:t xml:space="preserve"> File System</w:t>
-      </w:r>
-    </w:p>
-    <w:p>
-      <w:pPr>
-        <w:pStyle w:val="Leipteksti1"/>
+        <w:t>Ext2</w:t>
+      </w:r>
+      <w:r>
         <w:rPr>
           <w:color w:val="000000" w:themeColor="text1"/>
           <w:lang w:val="en-US"/>
         </w:rPr>
-      </w:pPr>
-      <w:r>
-        <w:rPr>
-          <w:color w:val="000000" w:themeColor="text1"/>
-          <w:lang w:val="en-US"/>
-        </w:rPr>
-        <w:t>Ext2</w:t>
-      </w:r>
-      <w:r>
-        <w:rPr>
-          <w:color w:val="000000" w:themeColor="text1"/>
-          <w:lang w:val="en-US"/>
-        </w:rPr>
         <w:tab/>
-      </w:r>
-      <w:r>
-        <w:rPr>
-          <w:color w:val="000000" w:themeColor="text1"/>
-          <w:lang w:val="en-US"/>
-        </w:rPr>
         <w:t>Second Extended File System</w:t>
       </w:r>
     </w:p>
@@ -4025,13 +4027,7 @@
         <w:rPr>
           <w:lang w:val="en-US"/>
         </w:rPr>
-        <w:t>etal-oxide-semiconductor field-effect transisto</w:t>
-      </w:r>
-      <w:r>
-        <w:rPr>
-          <w:lang w:val="en-US"/>
-        </w:rPr>
-        <w:t>r</w:t>
+        <w:t>etal-oxide-semiconductor field-effect transistor</w:t>
       </w:r>
     </w:p>
     <w:p>
@@ -4526,8 +4522,6 @@
         </w:rPr>
         <w:t>.</w:t>
       </w:r>
-      <w:bookmarkStart w:id="1" w:name="_GoBack"/>
-      <w:bookmarkEnd w:id="1"/>
     </w:p>
     <w:p>
       <w:pPr>
@@ -4539,6 +4533,7 @@
       </w:pPr>
       <w:r>
         <w:rPr>
+          <w:noProof/>
           <w:lang w:val="en-US"/>
         </w:rPr>
         <w:lastRenderedPageBreak/>
@@ -4731,7 +4726,7 @@
           <w:lang w:val="en-US"/>
         </w:rPr>
       </w:pPr>
-      <w:bookmarkStart w:id="2" w:name="_Toc24376926"/>
+      <w:bookmarkStart w:id="1" w:name="_Toc24376926"/>
       <w:r>
         <w:rPr>
           <w:lang w:val="en-US"/>
@@ -4745,174 +4740,174 @@
         </w:rPr>
         <w:t>Background</w:t>
       </w:r>
+      <w:bookmarkEnd w:id="1"/>
+    </w:p>
+    <w:p>
+      <w:pPr>
+        <w:pStyle w:val="Heading2"/>
+      </w:pPr>
+      <w:bookmarkStart w:id="2" w:name="_Toc24376927"/>
+      <w:r>
+        <w:t>File System</w:t>
+      </w:r>
       <w:bookmarkEnd w:id="2"/>
     </w:p>
     <w:p>
       <w:pPr>
-        <w:pStyle w:val="Heading2"/>
-      </w:pPr>
-      <w:bookmarkStart w:id="3" w:name="_Toc24376927"/>
-      <w:r>
-        <w:t>File System</w:t>
+        <w:pStyle w:val="Heading3"/>
+      </w:pPr>
+      <w:bookmarkStart w:id="3" w:name="_Toc24376928"/>
+      <w:r>
+        <w:t>D</w:t>
+      </w:r>
+      <w:r>
+        <w:t>efinition</w:t>
       </w:r>
       <w:bookmarkEnd w:id="3"/>
     </w:p>
     <w:p>
       <w:pPr>
+        <w:pStyle w:val="Leipteksti1"/>
+        <w:rPr>
+          <w:lang w:val="en-US"/>
+        </w:rPr>
+      </w:pPr>
+      <w:r>
+        <w:rPr>
+          <w:lang w:val="en-US"/>
+        </w:rPr>
+        <w:t>File system is a piece of software that allows Operating System</w:t>
+      </w:r>
+      <w:r>
+        <w:rPr>
+          <w:lang w:val="en-US"/>
+        </w:rPr>
+        <w:t xml:space="preserve"> (OS)</w:t>
+      </w:r>
+      <w:r>
+        <w:rPr>
+          <w:lang w:val="en-US"/>
+        </w:rPr>
+        <w:t xml:space="preserve"> to manage data on permanent storages. These permanent storages, which often are optical</w:t>
+      </w:r>
+      <w:r>
+        <w:rPr>
+          <w:lang w:val="en-US"/>
+        </w:rPr>
+        <w:t xml:space="preserve"> disks</w:t>
+      </w:r>
+      <w:r>
+        <w:rPr>
+          <w:lang w:val="en-US"/>
+        </w:rPr>
+        <w:t>, hard disk</w:t>
+      </w:r>
+      <w:r>
+        <w:rPr>
+          <w:lang w:val="en-US"/>
+        </w:rPr>
+        <w:t>s</w:t>
+      </w:r>
+      <w:r>
+        <w:rPr>
+          <w:lang w:val="en-US"/>
+        </w:rPr>
+        <w:t xml:space="preserve">, flash storage drives, </w:t>
+      </w:r>
+      <w:r>
+        <w:rPr>
+          <w:lang w:val="en-US"/>
+        </w:rPr>
+        <w:t>etc.</w:t>
+      </w:r>
+      <w:r>
+        <w:rPr>
+          <w:lang w:val="en-US"/>
+        </w:rPr>
+        <w:t>, are used to store computer data and information for long-term even without electrical power</w:t>
+      </w:r>
+      <w:r>
+        <w:rPr>
+          <w:lang w:val="en-US"/>
+        </w:rPr>
+        <w:t xml:space="preserve"> </w:t>
+      </w:r>
+      <w:r>
+        <w:rPr>
+          <w:lang w:val="en-US"/>
+        </w:rPr>
+        <w:t>[5]</w:t>
+      </w:r>
+      <w:r>
+        <w:rPr>
+          <w:lang w:val="en-US"/>
+        </w:rPr>
+        <w:t xml:space="preserve">. Therefore, the main function of file systems is providing a way to organize, store, retrieve, and manipulate </w:t>
+      </w:r>
+      <w:r>
+        <w:rPr>
+          <w:lang w:val="en-US"/>
+        </w:rPr>
+        <w:t>data and</w:t>
+      </w:r>
+      <w:r>
+        <w:rPr>
+          <w:lang w:val="en-US"/>
+        </w:rPr>
+        <w:t xml:space="preserve"> information</w:t>
+      </w:r>
+      <w:r>
+        <w:rPr>
+          <w:lang w:val="en-US"/>
+        </w:rPr>
+        <w:t xml:space="preserve"> on such kind of storages</w:t>
+      </w:r>
+      <w:r>
+        <w:rPr>
+          <w:lang w:val="en-US"/>
+        </w:rPr>
+        <w:t xml:space="preserve">. To bring the most natural experience for end users when storing and retrieving </w:t>
+      </w:r>
+      <w:r>
+        <w:rPr>
+          <w:lang w:val="en-US"/>
+        </w:rPr>
+        <w:t xml:space="preserve">computer </w:t>
+      </w:r>
+      <w:r>
+        <w:rPr>
+          <w:lang w:val="en-US"/>
+        </w:rPr>
+        <w:t>data to and from persistent storage devices, hierarchy concept has been adapted to the computer world with two main components: file and directory</w:t>
+      </w:r>
+      <w:r>
+        <w:rPr>
+          <w:lang w:val="en-US"/>
+        </w:rPr>
+        <w:t xml:space="preserve"> </w:t>
+      </w:r>
+      <w:r>
+        <w:rPr>
+          <w:lang w:val="en-US"/>
+        </w:rPr>
+        <w:t>[6]</w:t>
+      </w:r>
+      <w:r>
+        <w:rPr>
+          <w:lang w:val="en-US"/>
+        </w:rPr>
+        <w:t>. Thus, file systems are usually built around what is called file and directory.</w:t>
+      </w:r>
+    </w:p>
+    <w:p>
+      <w:pPr>
         <w:pStyle w:val="Heading3"/>
       </w:pPr>
-      <w:bookmarkStart w:id="4" w:name="_Toc24376928"/>
-      <w:r>
-        <w:t>D</w:t>
-      </w:r>
-      <w:r>
-        <w:t>efinition</w:t>
+      <w:bookmarkStart w:id="4" w:name="_Toc24376929"/>
+      <w:r>
+        <w:t>File and Directory</w:t>
       </w:r>
       <w:bookmarkEnd w:id="4"/>
-    </w:p>
-    <w:p>
-      <w:pPr>
-        <w:pStyle w:val="Leipteksti1"/>
-        <w:rPr>
-          <w:lang w:val="en-US"/>
-        </w:rPr>
-      </w:pPr>
-      <w:r>
-        <w:rPr>
-          <w:lang w:val="en-US"/>
-        </w:rPr>
-        <w:t>File system is a piece of software that allows Operating System</w:t>
-      </w:r>
-      <w:r>
-        <w:rPr>
-          <w:lang w:val="en-US"/>
-        </w:rPr>
-        <w:t xml:space="preserve"> (OS)</w:t>
-      </w:r>
-      <w:r>
-        <w:rPr>
-          <w:lang w:val="en-US"/>
-        </w:rPr>
-        <w:t xml:space="preserve"> to manage data on permanent storages. These permanent storages, which often are optical</w:t>
-      </w:r>
-      <w:r>
-        <w:rPr>
-          <w:lang w:val="en-US"/>
-        </w:rPr>
-        <w:t xml:space="preserve"> disks</w:t>
-      </w:r>
-      <w:r>
-        <w:rPr>
-          <w:lang w:val="en-US"/>
-        </w:rPr>
-        <w:t>, hard disk</w:t>
-      </w:r>
-      <w:r>
-        <w:rPr>
-          <w:lang w:val="en-US"/>
-        </w:rPr>
-        <w:t>s</w:t>
-      </w:r>
-      <w:r>
-        <w:rPr>
-          <w:lang w:val="en-US"/>
-        </w:rPr>
-        <w:t xml:space="preserve">, flash storage drives, </w:t>
-      </w:r>
-      <w:r>
-        <w:rPr>
-          <w:lang w:val="en-US"/>
-        </w:rPr>
-        <w:t>etc.</w:t>
-      </w:r>
-      <w:r>
-        <w:rPr>
-          <w:lang w:val="en-US"/>
-        </w:rPr>
-        <w:t>, are used to store computer data and information for long-term even without electrical power</w:t>
-      </w:r>
-      <w:r>
-        <w:rPr>
-          <w:lang w:val="en-US"/>
-        </w:rPr>
-        <w:t xml:space="preserve"> </w:t>
-      </w:r>
-      <w:r>
-        <w:rPr>
-          <w:lang w:val="en-US"/>
-        </w:rPr>
-        <w:t>[5]</w:t>
-      </w:r>
-      <w:r>
-        <w:rPr>
-          <w:lang w:val="en-US"/>
-        </w:rPr>
-        <w:t xml:space="preserve">. Therefore, the main function of file systems is providing a way to organize, store, retrieve, and manipulate </w:t>
-      </w:r>
-      <w:r>
-        <w:rPr>
-          <w:lang w:val="en-US"/>
-        </w:rPr>
-        <w:t>data and</w:t>
-      </w:r>
-      <w:r>
-        <w:rPr>
-          <w:lang w:val="en-US"/>
-        </w:rPr>
-        <w:t xml:space="preserve"> information</w:t>
-      </w:r>
-      <w:r>
-        <w:rPr>
-          <w:lang w:val="en-US"/>
-        </w:rPr>
-        <w:t xml:space="preserve"> on such kind of storages</w:t>
-      </w:r>
-      <w:r>
-        <w:rPr>
-          <w:lang w:val="en-US"/>
-        </w:rPr>
-        <w:t xml:space="preserve">. To bring the most natural experience for end users when storing and retrieving </w:t>
-      </w:r>
-      <w:r>
-        <w:rPr>
-          <w:lang w:val="en-US"/>
-        </w:rPr>
-        <w:t xml:space="preserve">computer </w:t>
-      </w:r>
-      <w:r>
-        <w:rPr>
-          <w:lang w:val="en-US"/>
-        </w:rPr>
-        <w:t>data to and from persistent storage devices, hierarchy concept has been adapted to the computer world with two main components: file and directory</w:t>
-      </w:r>
-      <w:r>
-        <w:rPr>
-          <w:lang w:val="en-US"/>
-        </w:rPr>
-        <w:t xml:space="preserve"> </w:t>
-      </w:r>
-      <w:r>
-        <w:rPr>
-          <w:lang w:val="en-US"/>
-        </w:rPr>
-        <w:t>[6]</w:t>
-      </w:r>
-      <w:r>
-        <w:rPr>
-          <w:lang w:val="en-US"/>
-        </w:rPr>
-        <w:t>. Thus, file systems are usually built around what is called file and directory.</w:t>
-      </w:r>
-    </w:p>
-    <w:p>
-      <w:pPr>
-        <w:pStyle w:val="Heading3"/>
-      </w:pPr>
-      <w:bookmarkStart w:id="5" w:name="_Toc24376929"/>
-      <w:r>
-        <w:t>File and Directory</w:t>
-      </w:r>
-      <w:bookmarkEnd w:id="5"/>
     </w:p>
     <w:p>
       <w:pPr>
@@ -5445,11 +5440,11 @@
       <w:pPr>
         <w:pStyle w:val="Heading3"/>
       </w:pPr>
-      <w:bookmarkStart w:id="6" w:name="_Toc24376930"/>
+      <w:bookmarkStart w:id="5" w:name="_Toc24376930"/>
       <w:r>
         <w:t>Terminologies</w:t>
       </w:r>
-      <w:bookmarkEnd w:id="6"/>
+      <w:bookmarkEnd w:id="5"/>
     </w:p>
     <w:p>
       <w:pPr>
@@ -5686,11 +5681,11 @@
       <w:pPr>
         <w:pStyle w:val="Heading3"/>
       </w:pPr>
-      <w:bookmarkStart w:id="7" w:name="_Toc24376931"/>
+      <w:bookmarkStart w:id="6" w:name="_Toc24376931"/>
       <w:r>
         <w:t>Operations</w:t>
       </w:r>
-      <w:bookmarkEnd w:id="7"/>
+      <w:bookmarkEnd w:id="6"/>
     </w:p>
     <w:p>
       <w:pPr>
@@ -6844,7 +6839,7 @@
       <w:pPr>
         <w:pStyle w:val="Heading3"/>
       </w:pPr>
-      <w:bookmarkStart w:id="8" w:name="_Toc24376932"/>
+      <w:bookmarkStart w:id="7" w:name="_Toc24376932"/>
       <w:r>
         <w:t>Existing</w:t>
       </w:r>
@@ -6854,7 +6849,7 @@
       <w:r>
         <w:t>ile Systems</w:t>
       </w:r>
-      <w:bookmarkEnd w:id="8"/>
+      <w:bookmarkEnd w:id="7"/>
     </w:p>
     <w:p>
       <w:pPr>
@@ -7165,11 +7160,11 @@
       <w:pPr>
         <w:pStyle w:val="Heading2"/>
       </w:pPr>
-      <w:bookmarkStart w:id="9" w:name="_Toc24376933"/>
+      <w:bookmarkStart w:id="8" w:name="_Toc24376933"/>
       <w:r>
         <w:t>Block-based File System</w:t>
       </w:r>
-      <w:bookmarkEnd w:id="9"/>
+      <w:bookmarkEnd w:id="8"/>
     </w:p>
     <w:p>
       <w:pPr>
@@ -7341,7 +7336,7 @@
           <w:lang w:val="en-US"/>
         </w:rPr>
       </w:pPr>
-      <w:bookmarkStart w:id="10" w:name="_Toc24376934"/>
+      <w:bookmarkStart w:id="9" w:name="_Toc24376934"/>
       <w:r>
         <w:rPr>
           <w:lang w:val="en-US"/>
@@ -7349,7 +7344,7 @@
         <w:lastRenderedPageBreak/>
         <w:t>Internal Components</w:t>
       </w:r>
-      <w:bookmarkEnd w:id="10"/>
+      <w:bookmarkEnd w:id="9"/>
     </w:p>
     <w:p>
       <w:pPr>
@@ -7972,7 +7967,7 @@
         </w:rPr>
         <w:t>pectively refers to exponentially amount of actual data blocks constructing a file.</w:t>
       </w:r>
-      <w:bookmarkStart w:id="11" w:name="_Hlk23328032"/>
+      <w:bookmarkStart w:id="10" w:name="_Hlk23328032"/>
     </w:p>
     <w:p>
       <w:pPr>
@@ -7981,15 +7976,15 @@
           <w:lang w:val="en-US"/>
         </w:rPr>
       </w:pPr>
-      <w:bookmarkStart w:id="12" w:name="_Toc24376935"/>
+      <w:bookmarkStart w:id="11" w:name="_Toc24376935"/>
+      <w:bookmarkEnd w:id="10"/>
+      <w:r>
+        <w:rPr>
+          <w:lang w:val="en-US"/>
+        </w:rPr>
+        <w:t>Advantages</w:t>
+      </w:r>
       <w:bookmarkEnd w:id="11"/>
-      <w:r>
-        <w:rPr>
-          <w:lang w:val="en-US"/>
-        </w:rPr>
-        <w:t>Advantages</w:t>
-      </w:r>
-      <w:bookmarkEnd w:id="12"/>
     </w:p>
     <w:p>
       <w:pPr>
@@ -8067,7 +8062,7 @@
           <w:lang w:val="en-US"/>
         </w:rPr>
       </w:pPr>
-      <w:bookmarkStart w:id="13" w:name="_Toc24376936"/>
+      <w:bookmarkStart w:id="12" w:name="_Toc24376936"/>
       <w:r>
         <w:rPr>
           <w:lang w:val="en-US"/>
@@ -8080,94 +8075,94 @@
         </w:rPr>
         <w:t>s</w:t>
       </w:r>
+      <w:bookmarkEnd w:id="12"/>
+    </w:p>
+    <w:p>
+      <w:pPr>
+        <w:pStyle w:val="Leipteksti1"/>
+        <w:rPr>
+          <w:lang w:val="en-US"/>
+        </w:rPr>
+      </w:pPr>
+      <w:r>
+        <w:rPr>
+          <w:lang w:val="en-US"/>
+        </w:rPr>
+        <w:t xml:space="preserve">Writing any new data to the disk </w:t>
+      </w:r>
+      <w:r>
+        <w:rPr>
+          <w:lang w:val="en-US"/>
+        </w:rPr>
+        <w:t>might</w:t>
+      </w:r>
+      <w:r>
+        <w:rPr>
+          <w:lang w:val="en-US"/>
+        </w:rPr>
+        <w:t xml:space="preserve"> require updating file system housekeeping data structure, which are superblock and bitmap, and having these areas to get frequently updated is a big disadvantage in this design. It really depends on the underlying storage device, continually changing the content in a part of a hard disk drive might not be a problem, but doing the same thing in modern flash drive is not at all recommended due to the drive's characteristics and operations involving in writing data to a memory block which will be discussed in </w:t>
+      </w:r>
+      <w:r>
+        <w:rPr>
+          <w:lang w:val="en-US"/>
+        </w:rPr>
+        <w:t>Chapter</w:t>
+      </w:r>
+      <w:r>
+        <w:rPr>
+          <w:lang w:val="en-US"/>
+        </w:rPr>
+        <w:t xml:space="preserve"> 2.3</w:t>
+      </w:r>
+      <w:r>
+        <w:rPr>
+          <w:lang w:val="en-US"/>
+        </w:rPr>
+        <w:t xml:space="preserve"> about </w:t>
+      </w:r>
+      <w:r>
+        <w:rPr>
+          <w:lang w:val="en-US"/>
+        </w:rPr>
+        <w:t>Flash Memory</w:t>
+      </w:r>
+      <w:r>
+        <w:rPr>
+          <w:lang w:val="en-US"/>
+        </w:rPr>
+        <w:t>.</w:t>
+      </w:r>
+      <w:r>
+        <w:rPr>
+          <w:lang w:val="en-US"/>
+        </w:rPr>
+        <w:t xml:space="preserve"> </w:t>
+      </w:r>
+      <w:r>
+        <w:rPr>
+          <w:lang w:val="en-US"/>
+        </w:rPr>
+        <w:t>One key disadvantage of flash memory is that it can only endure a relatively small number of write cycles in a specific block.</w:t>
+      </w:r>
+      <w:r>
+        <w:rPr>
+          <w:lang w:val="en-US"/>
+        </w:rPr>
+        <w:t xml:space="preserve"> Therefore, block-based file system is not a suitable choice to be placed on top of flash storage device.</w:t>
+      </w:r>
+    </w:p>
+    <w:p>
+      <w:pPr>
+        <w:pStyle w:val="Heading2"/>
+      </w:pPr>
+      <w:bookmarkStart w:id="13" w:name="_Toc24376937"/>
+      <w:r>
+        <w:t xml:space="preserve">Flash </w:t>
+      </w:r>
+      <w:r>
+        <w:t>Memory</w:t>
+      </w:r>
       <w:bookmarkEnd w:id="13"/>
-    </w:p>
-    <w:p>
-      <w:pPr>
-        <w:pStyle w:val="Leipteksti1"/>
-        <w:rPr>
-          <w:lang w:val="en-US"/>
-        </w:rPr>
-      </w:pPr>
-      <w:r>
-        <w:rPr>
-          <w:lang w:val="en-US"/>
-        </w:rPr>
-        <w:t xml:space="preserve">Writing any new data to the disk </w:t>
-      </w:r>
-      <w:r>
-        <w:rPr>
-          <w:lang w:val="en-US"/>
-        </w:rPr>
-        <w:t>might</w:t>
-      </w:r>
-      <w:r>
-        <w:rPr>
-          <w:lang w:val="en-US"/>
-        </w:rPr>
-        <w:t xml:space="preserve"> require updating file system housekeeping data structure, which are superblock and bitmap, and having these areas to get frequently updated is a big disadvantage in this design. It really depends on the underlying storage device, continually changing the content in a part of a hard disk drive might not be a problem, but doing the same thing in modern flash drive is not at all recommended due to the drive's characteristics and operations involving in writing data to a memory block which will be discussed in </w:t>
-      </w:r>
-      <w:r>
-        <w:rPr>
-          <w:lang w:val="en-US"/>
-        </w:rPr>
-        <w:t>Chapter</w:t>
-      </w:r>
-      <w:r>
-        <w:rPr>
-          <w:lang w:val="en-US"/>
-        </w:rPr>
-        <w:t xml:space="preserve"> 2.3</w:t>
-      </w:r>
-      <w:r>
-        <w:rPr>
-          <w:lang w:val="en-US"/>
-        </w:rPr>
-        <w:t xml:space="preserve"> about </w:t>
-      </w:r>
-      <w:r>
-        <w:rPr>
-          <w:lang w:val="en-US"/>
-        </w:rPr>
-        <w:t>Flash Memory</w:t>
-      </w:r>
-      <w:r>
-        <w:rPr>
-          <w:lang w:val="en-US"/>
-        </w:rPr>
-        <w:t>.</w:t>
-      </w:r>
-      <w:r>
-        <w:rPr>
-          <w:lang w:val="en-US"/>
-        </w:rPr>
-        <w:t xml:space="preserve"> </w:t>
-      </w:r>
-      <w:r>
-        <w:rPr>
-          <w:lang w:val="en-US"/>
-        </w:rPr>
-        <w:t>One key disadvantage of flash memory is that it can only endure a relatively small number of write cycles in a specific block.</w:t>
-      </w:r>
-      <w:r>
-        <w:rPr>
-          <w:lang w:val="en-US"/>
-        </w:rPr>
-        <w:t xml:space="preserve"> Therefore, block-based file system is not a suitable choice to be placed on top of flash storage device.</w:t>
-      </w:r>
-    </w:p>
-    <w:p>
-      <w:pPr>
-        <w:pStyle w:val="Heading2"/>
-      </w:pPr>
-      <w:bookmarkStart w:id="14" w:name="_Toc24376937"/>
-      <w:r>
-        <w:t xml:space="preserve">Flash </w:t>
-      </w:r>
-      <w:r>
-        <w:t>Memory</w:t>
-      </w:r>
-      <w:bookmarkEnd w:id="14"/>
     </w:p>
     <w:p>
       <w:pPr>
@@ -8401,7 +8396,7 @@
         </w:rPr>
         <w:t xml:space="preserve"> was invented by </w:t>
       </w:r>
-      <w:bookmarkStart w:id="15" w:name="_Hlk24208416"/>
+      <w:bookmarkStart w:id="14" w:name="_Hlk24208416"/>
       <w:r>
         <w:rPr>
           <w:lang w:val="en-US"/>
@@ -8415,204 +8410,204 @@
         </w:rPr>
         <w:t>Masuoka</w:t>
       </w:r>
+      <w:bookmarkEnd w:id="14"/>
+      <w:proofErr w:type="spellEnd"/>
+      <w:r>
+        <w:rPr>
+          <w:lang w:val="en-US"/>
+        </w:rPr>
+        <w:t xml:space="preserve"> while he is working at Toshiba in 1980</w:t>
+      </w:r>
+      <w:r>
+        <w:rPr>
+          <w:lang w:val="en-US"/>
+        </w:rPr>
+        <w:t xml:space="preserve"> </w:t>
+      </w:r>
+      <w:r>
+        <w:rPr>
+          <w:lang w:val="en-US"/>
+        </w:rPr>
+        <w:t>and made commercially first introduction to the market in late 1980s</w:t>
+      </w:r>
+      <w:r>
+        <w:rPr>
+          <w:lang w:val="en-US"/>
+        </w:rPr>
+        <w:t xml:space="preserve"> [14]</w:t>
+      </w:r>
+      <w:r>
+        <w:rPr>
+          <w:lang w:val="en-US"/>
+        </w:rPr>
+        <w:t xml:space="preserve">. </w:t>
+      </w:r>
+      <w:r>
+        <w:rPr>
+          <w:lang w:val="en-US"/>
+        </w:rPr>
+        <w:t>The key component</w:t>
+      </w:r>
+      <w:r>
+        <w:rPr>
+          <w:lang w:val="en-US"/>
+        </w:rPr>
+        <w:t xml:space="preserve"> that composes</w:t>
+      </w:r>
+      <w:r>
+        <w:rPr>
+          <w:lang w:val="en-US"/>
+        </w:rPr>
+        <w:t xml:space="preserve"> individual flash cell </w:t>
+      </w:r>
+      <w:r>
+        <w:rPr>
+          <w:lang w:val="en-US"/>
+        </w:rPr>
+        <w:t>is</w:t>
+      </w:r>
+      <w:r>
+        <w:rPr>
+          <w:lang w:val="en-US"/>
+        </w:rPr>
+        <w:t xml:space="preserve"> </w:t>
+      </w:r>
+      <w:r>
+        <w:rPr>
+          <w:lang w:val="en-US"/>
+        </w:rPr>
+        <w:t>floating-gate metal-oxide-semiconductor field-effect transistor</w:t>
+      </w:r>
+      <w:r>
+        <w:rPr>
+          <w:lang w:val="en-US"/>
+        </w:rPr>
+        <w:t xml:space="preserve"> (MOSFET)</w:t>
+      </w:r>
+      <w:r>
+        <w:rPr>
+          <w:lang w:val="en-US"/>
+        </w:rPr>
+        <w:t xml:space="preserve">, also known as a floating-gate transistor. Differentiate from a normal MOSFET </w:t>
+      </w:r>
+      <w:r>
+        <w:rPr>
+          <w:lang w:val="en-US"/>
+        </w:rPr>
+        <w:t xml:space="preserve">shown in </w:t>
+      </w:r>
+      <w:r>
+        <w:rPr>
+          <w:lang w:val="en-US"/>
+        </w:rPr>
+        <w:t>Figure 8</w:t>
+      </w:r>
+      <w:r>
+        <w:rPr>
+          <w:lang w:val="en-US"/>
+        </w:rPr>
+        <w:t xml:space="preserve">, a floating-gate MOSFET has an extra gate called floating gate added between the control gate and the body of the transistor </w:t>
+      </w:r>
+      <w:r>
+        <w:rPr>
+          <w:lang w:val="en-US"/>
+        </w:rPr>
+        <w:t xml:space="preserve">as indicated in </w:t>
+      </w:r>
+      <w:r>
+        <w:rPr>
+          <w:lang w:val="en-US"/>
+        </w:rPr>
+        <w:t>Figure 9</w:t>
+      </w:r>
+      <w:r>
+        <w:rPr>
+          <w:lang w:val="en-US"/>
+        </w:rPr>
+        <w:t xml:space="preserve">. </w:t>
+      </w:r>
+      <w:r>
+        <w:rPr>
+          <w:lang w:val="en-US"/>
+        </w:rPr>
+        <w:t xml:space="preserve">The floating gate is </w:t>
+      </w:r>
+      <w:r>
+        <w:rPr>
+          <w:lang w:val="en-US"/>
+        </w:rPr>
+        <w:t xml:space="preserve">separated from the control gate and the body by </w:t>
+      </w:r>
+      <w:r>
+        <w:rPr>
+          <w:lang w:val="en-US"/>
+        </w:rPr>
+        <w:t xml:space="preserve">the oxide </w:t>
+      </w:r>
+      <w:r>
+        <w:rPr>
+          <w:lang w:val="en-US"/>
+        </w:rPr>
+        <w:t xml:space="preserve">insulating layers preventing any electrons on floating gate to escape easily. </w:t>
+      </w:r>
+      <w:r>
+        <w:rPr>
+          <w:lang w:val="en-US"/>
+        </w:rPr>
+        <w:t xml:space="preserve">Having this electrical isolated element allows charges on floating gate to stay for long periods of time, and </w:t>
+      </w:r>
+      <w:r>
+        <w:rPr>
+          <w:lang w:val="en-US"/>
+        </w:rPr>
+        <w:t xml:space="preserve">flash memory utilizes </w:t>
+      </w:r>
+      <w:r>
+        <w:rPr>
+          <w:lang w:val="en-US"/>
+        </w:rPr>
+        <w:t>this characteristic</w:t>
+      </w:r>
+      <w:r>
+        <w:rPr>
+          <w:lang w:val="en-US"/>
+        </w:rPr>
+        <w:t xml:space="preserve"> to store cell’s value on floating gate. Theoretically, </w:t>
+      </w:r>
+      <w:r>
+        <w:rPr>
+          <w:lang w:val="en-US"/>
+        </w:rPr>
+        <w:t>if there is no electron on the floating gate, the cell is in erased state and the bit value is known to be 1, whereas having electrons on floating gate presents bit value of 0.</w:t>
+      </w:r>
+      <w:r>
+        <w:rPr>
+          <w:lang w:val="en-US"/>
+        </w:rPr>
+        <w:t xml:space="preserve"> </w:t>
+      </w:r>
+      <w:r>
+        <w:rPr>
+          <w:lang w:val="en-US"/>
+        </w:rPr>
+        <w:t>[13]</w:t>
+      </w:r>
+    </w:p>
+    <w:p>
+      <w:pPr>
+        <w:pStyle w:val="Heading3"/>
+        <w:rPr>
+          <w:lang w:val="en-US"/>
+        </w:rPr>
+      </w:pPr>
+      <w:bookmarkStart w:id="15" w:name="_Toc24376938"/>
+      <w:r>
+        <w:rPr>
+          <w:lang w:val="en-US"/>
+        </w:rPr>
+        <w:t>Operating Principle</w:t>
+      </w:r>
       <w:bookmarkEnd w:id="15"/>
-      <w:proofErr w:type="spellEnd"/>
-      <w:r>
-        <w:rPr>
-          <w:lang w:val="en-US"/>
-        </w:rPr>
-        <w:t xml:space="preserve"> while he is working at Toshiba in 1980</w:t>
-      </w:r>
-      <w:r>
-        <w:rPr>
-          <w:lang w:val="en-US"/>
-        </w:rPr>
-        <w:t xml:space="preserve"> </w:t>
-      </w:r>
-      <w:r>
-        <w:rPr>
-          <w:lang w:val="en-US"/>
-        </w:rPr>
-        <w:t>and made commercially first introduction to the market in late 1980s</w:t>
-      </w:r>
-      <w:r>
-        <w:rPr>
-          <w:lang w:val="en-US"/>
-        </w:rPr>
-        <w:t xml:space="preserve"> [14]</w:t>
-      </w:r>
-      <w:r>
-        <w:rPr>
-          <w:lang w:val="en-US"/>
-        </w:rPr>
-        <w:t xml:space="preserve">. </w:t>
-      </w:r>
-      <w:r>
-        <w:rPr>
-          <w:lang w:val="en-US"/>
-        </w:rPr>
-        <w:t>The key component</w:t>
-      </w:r>
-      <w:r>
-        <w:rPr>
-          <w:lang w:val="en-US"/>
-        </w:rPr>
-        <w:t xml:space="preserve"> that composes</w:t>
-      </w:r>
-      <w:r>
-        <w:rPr>
-          <w:lang w:val="en-US"/>
-        </w:rPr>
-        <w:t xml:space="preserve"> individual flash cell </w:t>
-      </w:r>
-      <w:r>
-        <w:rPr>
-          <w:lang w:val="en-US"/>
-        </w:rPr>
-        <w:t>is</w:t>
-      </w:r>
-      <w:r>
-        <w:rPr>
-          <w:lang w:val="en-US"/>
-        </w:rPr>
-        <w:t xml:space="preserve"> </w:t>
-      </w:r>
-      <w:r>
-        <w:rPr>
-          <w:lang w:val="en-US"/>
-        </w:rPr>
-        <w:t>floating-gate metal-oxide-semiconductor field-effect transistor</w:t>
-      </w:r>
-      <w:r>
-        <w:rPr>
-          <w:lang w:val="en-US"/>
-        </w:rPr>
-        <w:t xml:space="preserve"> (MOSFET)</w:t>
-      </w:r>
-      <w:r>
-        <w:rPr>
-          <w:lang w:val="en-US"/>
-        </w:rPr>
-        <w:t xml:space="preserve">, also known as a floating-gate transistor. Differentiate from a normal MOSFET </w:t>
-      </w:r>
-      <w:r>
-        <w:rPr>
-          <w:lang w:val="en-US"/>
-        </w:rPr>
-        <w:t xml:space="preserve">shown in </w:t>
-      </w:r>
-      <w:r>
-        <w:rPr>
-          <w:lang w:val="en-US"/>
-        </w:rPr>
-        <w:t>Figure 8</w:t>
-      </w:r>
-      <w:r>
-        <w:rPr>
-          <w:lang w:val="en-US"/>
-        </w:rPr>
-        <w:t xml:space="preserve">, a floating-gate MOSFET has an extra gate called floating gate added between the control gate and the body of the transistor </w:t>
-      </w:r>
-      <w:r>
-        <w:rPr>
-          <w:lang w:val="en-US"/>
-        </w:rPr>
-        <w:t xml:space="preserve">as indicated in </w:t>
-      </w:r>
-      <w:r>
-        <w:rPr>
-          <w:lang w:val="en-US"/>
-        </w:rPr>
-        <w:t>Figure 9</w:t>
-      </w:r>
-      <w:r>
-        <w:rPr>
-          <w:lang w:val="en-US"/>
-        </w:rPr>
-        <w:t xml:space="preserve">. </w:t>
-      </w:r>
-      <w:r>
-        <w:rPr>
-          <w:lang w:val="en-US"/>
-        </w:rPr>
-        <w:t xml:space="preserve">The floating gate is </w:t>
-      </w:r>
-      <w:r>
-        <w:rPr>
-          <w:lang w:val="en-US"/>
-        </w:rPr>
-        <w:t xml:space="preserve">separated from the control gate and the body by </w:t>
-      </w:r>
-      <w:r>
-        <w:rPr>
-          <w:lang w:val="en-US"/>
-        </w:rPr>
-        <w:t xml:space="preserve">the oxide </w:t>
-      </w:r>
-      <w:r>
-        <w:rPr>
-          <w:lang w:val="en-US"/>
-        </w:rPr>
-        <w:t xml:space="preserve">insulating layers preventing any electrons on floating gate to escape easily. </w:t>
-      </w:r>
-      <w:r>
-        <w:rPr>
-          <w:lang w:val="en-US"/>
-        </w:rPr>
-        <w:t xml:space="preserve">Having this electrical isolated element allows charges on floating gate to stay for long periods of time, and </w:t>
-      </w:r>
-      <w:r>
-        <w:rPr>
-          <w:lang w:val="en-US"/>
-        </w:rPr>
-        <w:t xml:space="preserve">flash memory utilizes </w:t>
-      </w:r>
-      <w:r>
-        <w:rPr>
-          <w:lang w:val="en-US"/>
-        </w:rPr>
-        <w:t>this characteristic</w:t>
-      </w:r>
-      <w:r>
-        <w:rPr>
-          <w:lang w:val="en-US"/>
-        </w:rPr>
-        <w:t xml:space="preserve"> to store cell’s value on floating gate. Theoretically, </w:t>
-      </w:r>
-      <w:r>
-        <w:rPr>
-          <w:lang w:val="en-US"/>
-        </w:rPr>
-        <w:t>if there is no electron on the floating gate, the cell is in erased state and the bit value is known to be 1, whereas having electrons on floating gate presents bit value of 0.</w:t>
-      </w:r>
-      <w:r>
-        <w:rPr>
-          <w:lang w:val="en-US"/>
-        </w:rPr>
-        <w:t xml:space="preserve"> </w:t>
-      </w:r>
-      <w:r>
-        <w:rPr>
-          <w:lang w:val="en-US"/>
-        </w:rPr>
-        <w:t>[13]</w:t>
-      </w:r>
-    </w:p>
-    <w:p>
-      <w:pPr>
-        <w:pStyle w:val="Heading3"/>
-        <w:rPr>
-          <w:lang w:val="en-US"/>
-        </w:rPr>
-      </w:pPr>
-      <w:bookmarkStart w:id="16" w:name="_Toc24376938"/>
-      <w:r>
-        <w:rPr>
-          <w:lang w:val="en-US"/>
-        </w:rPr>
-        <w:t>Operating Principle</w:t>
-      </w:r>
-      <w:bookmarkEnd w:id="16"/>
     </w:p>
     <w:p>
       <w:pPr>
@@ -9890,14 +9885,14 @@
           <w:lang w:val="en-US"/>
         </w:rPr>
       </w:pPr>
-      <w:bookmarkStart w:id="17" w:name="_Toc24376939"/>
+      <w:bookmarkStart w:id="16" w:name="_Toc24376939"/>
       <w:r>
         <w:rPr>
           <w:lang w:val="en-US"/>
         </w:rPr>
         <w:t>Hardware Limitation</w:t>
       </w:r>
-      <w:bookmarkEnd w:id="17"/>
+      <w:bookmarkEnd w:id="16"/>
     </w:p>
     <w:p>
       <w:pPr>
@@ -10809,7 +10804,7 @@
           <w:lang w:val="en-US"/>
         </w:rPr>
       </w:pPr>
-      <w:bookmarkStart w:id="18" w:name="_Toc24376940"/>
+      <w:bookmarkStart w:id="17" w:name="_Toc24376940"/>
       <w:r>
         <w:rPr>
           <w:lang w:val="en-US"/>
@@ -10840,7 +10835,7 @@
         </w:rPr>
         <w:t>lash</w:t>
       </w:r>
-      <w:bookmarkEnd w:id="18"/>
+      <w:bookmarkEnd w:id="17"/>
     </w:p>
     <w:p>
       <w:pPr>
@@ -11395,92 +11390,92 @@
           <w:lang w:val="en-US"/>
         </w:rPr>
       </w:pPr>
-      <w:bookmarkStart w:id="19" w:name="_Toc24376941"/>
+      <w:bookmarkStart w:id="18" w:name="_Toc24376941"/>
       <w:r>
         <w:rPr>
           <w:lang w:val="en-US"/>
         </w:rPr>
         <w:t>Design and Implementation</w:t>
       </w:r>
+      <w:bookmarkEnd w:id="18"/>
+    </w:p>
+    <w:p>
+      <w:pPr>
+        <w:pStyle w:val="Leipteksti1"/>
+        <w:rPr>
+          <w:lang w:val="en-US"/>
+        </w:rPr>
+      </w:pPr>
+      <w:r>
+        <w:rPr>
+          <w:lang w:val="en-US"/>
+        </w:rPr>
+        <w:t>This chapter contains an overview of the design for SPI NOR File System</w:t>
+      </w:r>
+      <w:r>
+        <w:rPr>
+          <w:lang w:val="en-US"/>
+        </w:rPr>
+        <w:t xml:space="preserve"> (SPINFS)</w:t>
+      </w:r>
+      <w:r>
+        <w:rPr>
+          <w:lang w:val="en-US"/>
+        </w:rPr>
+        <w:t xml:space="preserve">, a file system </w:t>
+      </w:r>
+      <w:r>
+        <w:rPr>
+          <w:lang w:val="en-US"/>
+        </w:rPr>
+        <w:t xml:space="preserve">the author has developed and named according to a specific targeted type of flash memory: raw NOR flash with </w:t>
+      </w:r>
+      <w:r>
+        <w:rPr>
+          <w:lang w:val="en-US"/>
+        </w:rPr>
+        <w:t>Serial Peripheral Interface (SPI)</w:t>
+      </w:r>
+      <w:r>
+        <w:rPr>
+          <w:lang w:val="en-US"/>
+        </w:rPr>
+        <w:t xml:space="preserve"> communication. As described in the Introduction, the goal is to implement a file system that could overcome wear behavior of flash memory to achieve longest possible lifetime and assure certain level of data integrity. First, there is a brief </w:t>
+      </w:r>
+      <w:r>
+        <w:rPr>
+          <w:lang w:val="en-US"/>
+        </w:rPr>
+        <w:t xml:space="preserve">introduction to the structure of the file system and its internal components. Afterwards, operations of SPINFS will be introduced with their principle based on underlying data structure and concept. </w:t>
+      </w:r>
+      <w:r>
+        <w:rPr>
+          <w:lang w:val="en-US"/>
+        </w:rPr>
+        <w:t>Finally</w:t>
+      </w:r>
+      <w:r>
+        <w:rPr>
+          <w:lang w:val="en-US"/>
+        </w:rPr>
+        <w:t>, details for a special operation which is fundamental for the design of SPINFS called Garbage Collection will be introduced</w:t>
+      </w:r>
+    </w:p>
+    <w:p>
+      <w:pPr>
+        <w:pStyle w:val="Heading2"/>
+      </w:pPr>
+      <w:bookmarkStart w:id="19" w:name="_Toc24376942"/>
+      <w:r>
+        <w:t>Design</w:t>
+      </w:r>
+      <w:r>
+        <w:t xml:space="preserve"> </w:t>
+      </w:r>
+      <w:r>
+        <w:t>Overview</w:t>
+      </w:r>
       <w:bookmarkEnd w:id="19"/>
-    </w:p>
-    <w:p>
-      <w:pPr>
-        <w:pStyle w:val="Leipteksti1"/>
-        <w:rPr>
-          <w:lang w:val="en-US"/>
-        </w:rPr>
-      </w:pPr>
-      <w:r>
-        <w:rPr>
-          <w:lang w:val="en-US"/>
-        </w:rPr>
-        <w:t>This chapter contains an overview of the design for SPI NOR File System</w:t>
-      </w:r>
-      <w:r>
-        <w:rPr>
-          <w:lang w:val="en-US"/>
-        </w:rPr>
-        <w:t xml:space="preserve"> (SPINFS)</w:t>
-      </w:r>
-      <w:r>
-        <w:rPr>
-          <w:lang w:val="en-US"/>
-        </w:rPr>
-        <w:t xml:space="preserve">, a file system </w:t>
-      </w:r>
-      <w:r>
-        <w:rPr>
-          <w:lang w:val="en-US"/>
-        </w:rPr>
-        <w:t xml:space="preserve">the author has developed and named according to a specific targeted type of flash memory: raw NOR flash with </w:t>
-      </w:r>
-      <w:r>
-        <w:rPr>
-          <w:lang w:val="en-US"/>
-        </w:rPr>
-        <w:t>Serial Peripheral Interface (SPI)</w:t>
-      </w:r>
-      <w:r>
-        <w:rPr>
-          <w:lang w:val="en-US"/>
-        </w:rPr>
-        <w:t xml:space="preserve"> communication. As described in the Introduction, the goal is to implement a file system that could overcome wear behavior of flash memory to achieve longest possible lifetime and assure certain level of data integrity. First, there is a brief </w:t>
-      </w:r>
-      <w:r>
-        <w:rPr>
-          <w:lang w:val="en-US"/>
-        </w:rPr>
-        <w:t xml:space="preserve">introduction to the structure of the file system and its internal components. Afterwards, operations of SPINFS will be introduced with their principle based on underlying data structure and concept. </w:t>
-      </w:r>
-      <w:r>
-        <w:rPr>
-          <w:lang w:val="en-US"/>
-        </w:rPr>
-        <w:t>Finally</w:t>
-      </w:r>
-      <w:r>
-        <w:rPr>
-          <w:lang w:val="en-US"/>
-        </w:rPr>
-        <w:t>, details for a special operation which is fundamental for the design of SPINFS called Garbage Collection will be introduced</w:t>
-      </w:r>
-    </w:p>
-    <w:p>
-      <w:pPr>
-        <w:pStyle w:val="Heading2"/>
-      </w:pPr>
-      <w:bookmarkStart w:id="20" w:name="_Toc24376942"/>
-      <w:r>
-        <w:t>Design</w:t>
-      </w:r>
-      <w:r>
-        <w:t xml:space="preserve"> </w:t>
-      </w:r>
-      <w:r>
-        <w:t>Overview</w:t>
-      </w:r>
-      <w:bookmarkEnd w:id="20"/>
     </w:p>
     <w:p>
       <w:pPr>
@@ -11833,7 +11828,7 @@
       <w:pPr>
         <w:pStyle w:val="Heading2"/>
       </w:pPr>
-      <w:bookmarkStart w:id="21" w:name="_Toc24376943"/>
+      <w:bookmarkStart w:id="20" w:name="_Toc24376943"/>
       <w:r>
         <w:t xml:space="preserve">Node </w:t>
       </w:r>
@@ -11849,7 +11844,7 @@
       <w:r>
         <w:t>tructure</w:t>
       </w:r>
-      <w:bookmarkEnd w:id="21"/>
+      <w:bookmarkEnd w:id="20"/>
     </w:p>
     <w:p>
       <w:pPr>
@@ -12184,21 +12179,19 @@
         <w:t xml:space="preserve"> </w:t>
       </w:r>
       <w:proofErr w:type="spellStart"/>
-      <w:proofErr w:type="gramStart"/>
       <w:r>
         <w:rPr>
           <w:rFonts w:ascii="Courier New" w:hAnsi="Courier New" w:cs="Courier New"/>
           <w:lang w:val="en-US"/>
         </w:rPr>
-        <w:t>create</w:t>
-      </w:r>
-      <w:proofErr w:type="gramEnd"/>
+        <w:t>c</w:t>
+      </w:r>
       <w:r>
         <w:rPr>
           <w:rFonts w:ascii="Courier New" w:hAnsi="Courier New" w:cs="Courier New"/>
           <w:lang w:val="en-US"/>
         </w:rPr>
-        <w:t>_time</w:t>
+        <w:t>time</w:t>
       </w:r>
       <w:proofErr w:type="spellEnd"/>
       <w:r>
@@ -12208,6 +12201,8 @@
         </w:rPr>
         <w:t>;</w:t>
       </w:r>
+      <w:bookmarkStart w:id="21" w:name="_GoBack"/>
+      <w:bookmarkEnd w:id="21"/>
     </w:p>
     <w:p>
       <w:pPr>
@@ -12248,7 +12243,14 @@
           <w:rFonts w:ascii="Courier New" w:hAnsi="Courier New" w:cs="Courier New"/>
           <w:lang w:val="en-US"/>
         </w:rPr>
-        <w:t>last_modified_time</w:t>
+        <w:t>m</w:t>
+      </w:r>
+      <w:r>
+        <w:rPr>
+          <w:rFonts w:ascii="Courier New" w:hAnsi="Courier New" w:cs="Courier New"/>
+          <w:lang w:val="en-US"/>
+        </w:rPr>
+        <w:t>time</w:t>
       </w:r>
       <w:proofErr w:type="spellEnd"/>
       <w:r>
@@ -12282,7 +12284,7 @@
           <w:rFonts w:ascii="Courier New" w:hAnsi="Courier New" w:cs="Courier New"/>
           <w:lang w:val="en-US"/>
         </w:rPr>
-        <w:t>parent_inode_num</w:t>
+        <w:t>parent_inode</w:t>
       </w:r>
       <w:proofErr w:type="spellEnd"/>
       <w:r>
@@ -12308,7 +12310,14 @@
           <w:rFonts w:ascii="Courier New" w:hAnsi="Courier New" w:cs="Courier New"/>
           <w:lang w:val="en-US"/>
         </w:rPr>
-        <w:t xml:space="preserve">    uint32_t data_size;</w:t>
+        <w:t xml:space="preserve">    </w:t>
+      </w:r>
+      <w:r>
+        <w:rPr>
+          <w:rFonts w:ascii="Courier New" w:hAnsi="Courier New" w:cs="Courier New"/>
+          <w:lang w:val="en-US"/>
+        </w:rPr>
+        <w:t>uint32_t version;</w:t>
       </w:r>
     </w:p>
     <w:p>
@@ -12326,7 +12335,23 @@
           <w:rFonts w:ascii="Courier New" w:hAnsi="Courier New" w:cs="Courier New"/>
           <w:lang w:val="en-US"/>
         </w:rPr>
-        <w:t xml:space="preserve">    uint32_t version;</w:t>
+        <w:t xml:space="preserve">    uint32_t </w:t>
+      </w:r>
+      <w:proofErr w:type="spellStart"/>
+      <w:r>
+        <w:rPr>
+          <w:rFonts w:ascii="Courier New" w:hAnsi="Courier New" w:cs="Courier New"/>
+          <w:lang w:val="en-US"/>
+        </w:rPr>
+        <w:t>data_size</w:t>
+      </w:r>
+      <w:proofErr w:type="spellEnd"/>
+      <w:r>
+        <w:rPr>
+          <w:rFonts w:ascii="Courier New" w:hAnsi="Courier New" w:cs="Courier New"/>
+          <w:lang w:val="en-US"/>
+        </w:rPr>
+        <w:t>;</w:t>
       </w:r>
     </w:p>
     <w:p>
@@ -19271,7 +19296,7 @@
                   </a:prstGeom>
                   <a:extLst>
                     <a:ext uri="{FAA26D3D-D897-4be2-8F04-BA451C77F1D7}">
-                      <ma14:placeholderFlag xmlns="" xmlns:mo="http://schemas.microsoft.com/office/mac/office/2008/main" xmlns:mv="urn:schemas-microsoft-com:mac:vml" xmlns:o="urn:schemas-microsoft-com:office:office" xmlns:v="urn:schemas-microsoft-com:vml" xmlns:w10="urn:schemas-microsoft-com:office:word" xmlns:w="http://schemas.openxmlformats.org/wordprocessingml/2006/main" xmlns:ma14="http://schemas.microsoft.com/office/mac/drawingml/2011/main"/>
+                      <ma14:placeholderFlag xmlns:ma14="http://schemas.microsoft.com/office/mac/drawingml/2011/main" xmlns:w="http://schemas.openxmlformats.org/wordprocessingml/2006/main" xmlns:w10="urn:schemas-microsoft-com:office:word" xmlns:v="urn:schemas-microsoft-com:vml" xmlns:o="urn:schemas-microsoft-com:office:office" xmlns:mv="urn:schemas-microsoft-com:mac:vml" xmlns:mo="http://schemas.microsoft.com/office/mac/office/2008/main" xmlns=""/>
                     </a:ext>
                   </a:extLst>
                 </pic:spPr>
@@ -19369,7 +19394,7 @@
                   </a:prstGeom>
                   <a:extLst>
                     <a:ext uri="{FAA26D3D-D897-4be2-8F04-BA451C77F1D7}">
-                      <ma14:placeholderFlag xmlns="" xmlns:mo="http://schemas.microsoft.com/office/mac/office/2008/main" xmlns:mv="urn:schemas-microsoft-com:mac:vml" xmlns:o="urn:schemas-microsoft-com:office:office" xmlns:v="urn:schemas-microsoft-com:vml" xmlns:w10="urn:schemas-microsoft-com:office:word" xmlns:w="http://schemas.openxmlformats.org/wordprocessingml/2006/main" xmlns:ma14="http://schemas.microsoft.com/office/mac/drawingml/2011/main"/>
+                      <ma14:placeholderFlag xmlns:ma14="http://schemas.microsoft.com/office/mac/drawingml/2011/main" xmlns:w="http://schemas.openxmlformats.org/wordprocessingml/2006/main" xmlns:w10="urn:schemas-microsoft-com:office:word" xmlns:v="urn:schemas-microsoft-com:vml" xmlns:o="urn:schemas-microsoft-com:office:office" xmlns:mv="urn:schemas-microsoft-com:mac:vml" xmlns:mo="http://schemas.microsoft.com/office/mac/office/2008/main" xmlns=""/>
                     </a:ext>
                   </a:extLst>
                 </pic:spPr>
@@ -19488,7 +19513,7 @@
                   </a:prstGeom>
                   <a:extLst>
                     <a:ext uri="{FAA26D3D-D897-4be2-8F04-BA451C77F1D7}">
-                      <ma14:placeholderFlag xmlns="" xmlns:mo="http://schemas.microsoft.com/office/mac/office/2008/main" xmlns:mv="urn:schemas-microsoft-com:mac:vml" xmlns:o="urn:schemas-microsoft-com:office:office" xmlns:v="urn:schemas-microsoft-com:vml" xmlns:w10="urn:schemas-microsoft-com:office:word" xmlns:w="http://schemas.openxmlformats.org/wordprocessingml/2006/main" xmlns:ma14="http://schemas.microsoft.com/office/mac/drawingml/2011/main"/>
+                      <ma14:placeholderFlag xmlns:ma14="http://schemas.microsoft.com/office/mac/drawingml/2011/main" xmlns:w="http://schemas.openxmlformats.org/wordprocessingml/2006/main" xmlns:w10="urn:schemas-microsoft-com:office:word" xmlns:v="urn:schemas-microsoft-com:vml" xmlns:o="urn:schemas-microsoft-com:office:office" xmlns:mv="urn:schemas-microsoft-com:mac:vml" xmlns:mo="http://schemas.microsoft.com/office/mac/office/2008/main" xmlns=""/>
                     </a:ext>
                   </a:extLst>
                 </pic:spPr>
@@ -19613,7 +19638,7 @@
                   </a:prstGeom>
                   <a:extLst>
                     <a:ext uri="{FAA26D3D-D897-4be2-8F04-BA451C77F1D7}">
-                      <ma14:placeholderFlag xmlns="" xmlns:mo="http://schemas.microsoft.com/office/mac/office/2008/main" xmlns:mv="urn:schemas-microsoft-com:mac:vml" xmlns:o="urn:schemas-microsoft-com:office:office" xmlns:v="urn:schemas-microsoft-com:vml" xmlns:w10="urn:schemas-microsoft-com:office:word" xmlns:w="http://schemas.openxmlformats.org/wordprocessingml/2006/main" xmlns:ma14="http://schemas.microsoft.com/office/mac/drawingml/2011/main"/>
+                      <ma14:placeholderFlag xmlns:ma14="http://schemas.microsoft.com/office/mac/drawingml/2011/main" xmlns:w="http://schemas.openxmlformats.org/wordprocessingml/2006/main" xmlns:w10="urn:schemas-microsoft-com:office:word" xmlns:v="urn:schemas-microsoft-com:vml" xmlns:o="urn:schemas-microsoft-com:office:office" xmlns:mv="urn:schemas-microsoft-com:mac:vml" xmlns:mo="http://schemas.microsoft.com/office/mac/office/2008/main" xmlns=""/>
                     </a:ext>
                   </a:extLst>
                 </pic:spPr>
@@ -19707,14 +19732,27 @@
               </w:rPr>
               <w:t xml:space="preserve"> (</w:t>
             </w:r>
-            <w:fldSimple w:instr=" SECTIONPAGES  \* Arabic  \* MERGEFORMAT ">
-              <w:r>
-                <w:rPr>
-                  <w:noProof/>
-                </w:rPr>
-                <w:t>3</w:t>
-              </w:r>
-            </w:fldSimple>
+            <w:r>
+              <w:fldChar w:fldCharType="begin"/>
+            </w:r>
+            <w:r>
+              <w:instrText xml:space="preserve"> SECTIONPAGES  \* Arabic  \* MERGEFORMAT </w:instrText>
+            </w:r>
+            <w:r>
+              <w:fldChar w:fldCharType="separate"/>
+            </w:r>
+            <w:r>
+              <w:rPr>
+                <w:noProof/>
+              </w:rPr>
+              <w:t>3</w:t>
+            </w:r>
+            <w:r>
+              <w:rPr>
+                <w:noProof/>
+              </w:rPr>
+              <w:fldChar w:fldCharType="end"/>
+            </w:r>
             <w:r>
               <w:rPr>
                 <w:noProof/>
@@ -19796,14 +19834,27 @@
           </w:rPr>
           <w:t xml:space="preserve"> (</w:t>
         </w:r>
-        <w:fldSimple w:instr=" SECTIONPAGES  \* Arabic  \* MERGEFORMAT ">
-          <w:r>
-            <w:rPr>
-              <w:noProof/>
-            </w:rPr>
-            <w:t>1</w:t>
-          </w:r>
-        </w:fldSimple>
+        <w:r>
+          <w:fldChar w:fldCharType="begin"/>
+        </w:r>
+        <w:r>
+          <w:instrText xml:space="preserve"> SECTIONPAGES  \* Arabic  \* MERGEFORMAT </w:instrText>
+        </w:r>
+        <w:r>
+          <w:fldChar w:fldCharType="separate"/>
+        </w:r>
+        <w:r>
+          <w:rPr>
+            <w:noProof/>
+          </w:rPr>
+          <w:t>1</w:t>
+        </w:r>
+        <w:r>
+          <w:rPr>
+            <w:noProof/>
+          </w:rPr>
+          <w:fldChar w:fldCharType="end"/>
+        </w:r>
         <w:r>
           <w:rPr>
             <w:noProof/>
@@ -21939,6 +21990,7 @@
   <w:style w:type="character" w:default="1" w:styleId="DefaultParagraphFont">
     <w:name w:val="Default Paragraph Font"/>
     <w:uiPriority w:val="1"/>
+    <w:semiHidden/>
     <w:unhideWhenUsed/>
   </w:style>
   <w:style w:type="table" w:default="1" w:styleId="TableNormal">
@@ -23137,7 +23189,7 @@
 </file>
 
 <file path=customXml/itemProps1.xml><?xml version="1.0" encoding="utf-8"?>
-<ds:datastoreItem xmlns:ds="http://schemas.openxmlformats.org/officeDocument/2006/customXml" ds:itemID="{58D5C971-F05F-4FF5-92F5-812C354F582C}">
+<ds:datastoreItem xmlns:ds="http://schemas.openxmlformats.org/officeDocument/2006/customXml" ds:itemID="{D4397C72-BB40-4CEC-9A15-F6776B174885}">
   <ds:schemaRefs>
     <ds:schemaRef ds:uri="http://schemas.openxmlformats.org/officeDocument/2006/bibliography"/>
   </ds:schemaRefs>

</xml_diff>

<commit_message>
docs/Tran_Hieu.docx: Add all references to Figures in paragraph
</commit_message>
<xml_diff>
--- a/docs/Tran_Hieu.docx
+++ b/docs/Tran_Hieu.docx
@@ -17,6 +17,8 @@
           <w:docGrid w:linePitch="360"/>
         </w:sectPr>
       </w:pPr>
+      <w:bookmarkStart w:id="0" w:name="_GoBack"/>
+      <w:bookmarkEnd w:id="0"/>
       <w:r>
         <w:rPr>
           <w:noProof/>
@@ -59,14 +61,14 @@
                         </a:ln>
                         <a:extLst>
                           <a:ext uri="{909E8E84-426E-40dd-AFC4-6F175D3DCCD1}">
-                            <a14:hiddenFill xmlns:a14="http://schemas.microsoft.com/office/drawing/2010/main" xmlns:w="http://schemas.openxmlformats.org/wordprocessingml/2006/main" xmlns:w10="urn:schemas-microsoft-com:office:word" xmlns:v="urn:schemas-microsoft-com:vml" xmlns:o="urn:schemas-microsoft-com:office:office" xmlns:mv="urn:schemas-microsoft-com:mac:vml" xmlns:mo="http://schemas.microsoft.com/office/mac/office/2008/main" xmlns="">
+                            <a14:hiddenFill xmlns="" xmlns:mo="http://schemas.microsoft.com/office/mac/office/2008/main" xmlns:mv="urn:schemas-microsoft-com:mac:vml" xmlns:o="urn:schemas-microsoft-com:office:office" xmlns:v="urn:schemas-microsoft-com:vml" xmlns:w10="urn:schemas-microsoft-com:office:word" xmlns:w="http://schemas.openxmlformats.org/wordprocessingml/2006/main" xmlns:a14="http://schemas.microsoft.com/office/drawing/2010/main">
                               <a:solidFill>
                                 <a:srgbClr val="FFFFFF"/>
                               </a:solidFill>
                             </a14:hiddenFill>
                           </a:ext>
                           <a:ext uri="{91240B29-F687-4f45-9708-019B960494DF}">
-                            <a14:hiddenLine xmlns:a14="http://schemas.microsoft.com/office/drawing/2010/main" xmlns:w="http://schemas.openxmlformats.org/wordprocessingml/2006/main" xmlns:w10="urn:schemas-microsoft-com:office:word" xmlns:v="urn:schemas-microsoft-com:vml" xmlns:o="urn:schemas-microsoft-com:office:office" xmlns:mv="urn:schemas-microsoft-com:mac:vml" xmlns:mo="http://schemas.microsoft.com/office/mac/office/2008/main" xmlns="" w="9525">
+                            <a14:hiddenLine xmlns="" xmlns:mo="http://schemas.microsoft.com/office/mac/office/2008/main" xmlns:mv="urn:schemas-microsoft-com:mac:vml" xmlns:o="urn:schemas-microsoft-com:office:office" xmlns:v="urn:schemas-microsoft-com:vml" xmlns:w10="urn:schemas-microsoft-com:office:word" xmlns:w="http://schemas.openxmlformats.org/wordprocessingml/2006/main" xmlns:a14="http://schemas.microsoft.com/office/drawing/2010/main" w="9525">
                               <a:solidFill>
                                 <a:srgbClr val="000000"/>
                               </a:solidFill>
@@ -234,14 +236,14 @@
                         </a:ln>
                         <a:extLst>
                           <a:ext uri="{909E8E84-426E-40dd-AFC4-6F175D3DCCD1}">
-                            <a14:hiddenFill xmlns:a14="http://schemas.microsoft.com/office/drawing/2010/main" xmlns:w="http://schemas.openxmlformats.org/wordprocessingml/2006/main" xmlns:w10="urn:schemas-microsoft-com:office:word" xmlns:v="urn:schemas-microsoft-com:vml" xmlns:o="urn:schemas-microsoft-com:office:office" xmlns:mv="urn:schemas-microsoft-com:mac:vml" xmlns:mo="http://schemas.microsoft.com/office/mac/office/2008/main" xmlns="">
+                            <a14:hiddenFill xmlns="" xmlns:mo="http://schemas.microsoft.com/office/mac/office/2008/main" xmlns:mv="urn:schemas-microsoft-com:mac:vml" xmlns:o="urn:schemas-microsoft-com:office:office" xmlns:v="urn:schemas-microsoft-com:vml" xmlns:w10="urn:schemas-microsoft-com:office:word" xmlns:w="http://schemas.openxmlformats.org/wordprocessingml/2006/main" xmlns:a14="http://schemas.microsoft.com/office/drawing/2010/main">
                               <a:solidFill>
                                 <a:srgbClr val="FFFFFF"/>
                               </a:solidFill>
                             </a14:hiddenFill>
                           </a:ext>
                           <a:ext uri="{91240B29-F687-4f45-9708-019B960494DF}">
-                            <a14:hiddenLine xmlns:a14="http://schemas.microsoft.com/office/drawing/2010/main" xmlns:w="http://schemas.openxmlformats.org/wordprocessingml/2006/main" xmlns:w10="urn:schemas-microsoft-com:office:word" xmlns:v="urn:schemas-microsoft-com:vml" xmlns:o="urn:schemas-microsoft-com:office:office" xmlns:mv="urn:schemas-microsoft-com:mac:vml" xmlns:mo="http://schemas.microsoft.com/office/mac/office/2008/main" xmlns="" w="9525">
+                            <a14:hiddenLine xmlns="" xmlns:mo="http://schemas.microsoft.com/office/mac/office/2008/main" xmlns:mv="urn:schemas-microsoft-com:mac:vml" xmlns:o="urn:schemas-microsoft-com:office:office" xmlns:v="urn:schemas-microsoft-com:vml" xmlns:w10="urn:schemas-microsoft-com:office:word" xmlns:w="http://schemas.openxmlformats.org/wordprocessingml/2006/main" xmlns:a14="http://schemas.microsoft.com/office/drawing/2010/main" w="9525">
                               <a:solidFill>
                                 <a:srgbClr val="000000"/>
                               </a:solidFill>
@@ -3624,6 +3626,7 @@
         <w:rPr>
           <w:lang w:val="en-US"/>
         </w:rPr>
+        <w:lastRenderedPageBreak/>
         <w:t>Appendices</w:t>
       </w:r>
       <w:r>
@@ -4313,7 +4316,7 @@
           <w:lang w:val="en-US"/>
         </w:rPr>
       </w:pPr>
-      <w:bookmarkStart w:id="0" w:name="_Toc24376925"/>
+      <w:bookmarkStart w:id="1" w:name="_Toc24376925"/>
       <w:r>
         <w:rPr>
           <w:lang w:val="en-US"/>
@@ -4321,7 +4324,7 @@
         <w:lastRenderedPageBreak/>
         <w:t>Introduction</w:t>
       </w:r>
-      <w:bookmarkEnd w:id="0"/>
+      <w:bookmarkEnd w:id="1"/>
     </w:p>
     <w:p>
       <w:pPr>
@@ -4521,6 +4524,26 @@
           <w:lang w:val="en-US"/>
         </w:rPr>
         <w:t>.</w:t>
+      </w:r>
+      <w:r>
+        <w:rPr>
+          <w:lang w:val="en-US"/>
+        </w:rPr>
+        <w:t xml:space="preserve"> Figure 1 summarizes NAND flash market from 2015 to 2019 in an upward </w:t>
+      </w:r>
+      <w:proofErr w:type="gramStart"/>
+      <w:r>
+        <w:rPr>
+          <w:lang w:val="en-US"/>
+        </w:rPr>
+        <w:t>curve, and</w:t>
+      </w:r>
+      <w:proofErr w:type="gramEnd"/>
+      <w:r>
+        <w:rPr>
+          <w:lang w:val="en-US"/>
+        </w:rPr>
+        <w:t xml:space="preserve"> predicts continue trend in 2020.</w:t>
       </w:r>
     </w:p>
     <w:p>
@@ -4726,7 +4749,7 @@
           <w:lang w:val="en-US"/>
         </w:rPr>
       </w:pPr>
-      <w:bookmarkStart w:id="1" w:name="_Toc24376926"/>
+      <w:bookmarkStart w:id="2" w:name="_Toc24376926"/>
       <w:r>
         <w:rPr>
           <w:lang w:val="en-US"/>
@@ -4740,30 +4763,30 @@
         </w:rPr>
         <w:t>Background</w:t>
       </w:r>
-      <w:bookmarkEnd w:id="1"/>
+      <w:bookmarkEnd w:id="2"/>
     </w:p>
     <w:p>
       <w:pPr>
         <w:pStyle w:val="Heading2"/>
       </w:pPr>
-      <w:bookmarkStart w:id="2" w:name="_Toc24376927"/>
+      <w:bookmarkStart w:id="3" w:name="_Toc24376927"/>
       <w:r>
         <w:t>File System</w:t>
       </w:r>
-      <w:bookmarkEnd w:id="2"/>
+      <w:bookmarkEnd w:id="3"/>
     </w:p>
     <w:p>
       <w:pPr>
         <w:pStyle w:val="Heading3"/>
       </w:pPr>
-      <w:bookmarkStart w:id="3" w:name="_Toc24376928"/>
+      <w:bookmarkStart w:id="4" w:name="_Toc24376928"/>
       <w:r>
         <w:t>D</w:t>
       </w:r>
       <w:r>
         <w:t>efinition</w:t>
       </w:r>
-      <w:bookmarkEnd w:id="3"/>
+      <w:bookmarkEnd w:id="4"/>
     </w:p>
     <w:p>
       <w:pPr>
@@ -4903,11 +4926,11 @@
       <w:pPr>
         <w:pStyle w:val="Heading3"/>
       </w:pPr>
-      <w:bookmarkStart w:id="4" w:name="_Toc24376929"/>
+      <w:bookmarkStart w:id="5" w:name="_Toc24376929"/>
       <w:r>
         <w:t>File and Directory</w:t>
       </w:r>
-      <w:bookmarkEnd w:id="4"/>
+      <w:bookmarkEnd w:id="5"/>
     </w:p>
     <w:p>
       <w:pPr>
@@ -4969,6 +4992,12 @@
           <w:lang w:val="en-US"/>
         </w:rPr>
         <w:t>share common attributes</w:t>
+      </w:r>
+      <w:r>
+        <w:rPr>
+          <w:lang w:val="en-US"/>
+        </w:rPr>
+        <w:t>, example for files hierarchy is illustrated in Figure 2</w:t>
       </w:r>
       <w:r>
         <w:rPr>
@@ -5440,11 +5469,11 @@
       <w:pPr>
         <w:pStyle w:val="Heading3"/>
       </w:pPr>
-      <w:bookmarkStart w:id="5" w:name="_Toc24376930"/>
+      <w:bookmarkStart w:id="6" w:name="_Toc24376930"/>
       <w:r>
         <w:t>Terminologies</w:t>
       </w:r>
-      <w:bookmarkEnd w:id="5"/>
+      <w:bookmarkEnd w:id="6"/>
     </w:p>
     <w:p>
       <w:pPr>
@@ -5681,11 +5710,11 @@
       <w:pPr>
         <w:pStyle w:val="Heading3"/>
       </w:pPr>
-      <w:bookmarkStart w:id="6" w:name="_Toc24376931"/>
+      <w:bookmarkStart w:id="7" w:name="_Toc24376931"/>
       <w:r>
         <w:t>Operations</w:t>
       </w:r>
-      <w:bookmarkEnd w:id="6"/>
+      <w:bookmarkEnd w:id="7"/>
     </w:p>
     <w:p>
       <w:pPr>
@@ -6839,7 +6868,7 @@
       <w:pPr>
         <w:pStyle w:val="Heading3"/>
       </w:pPr>
-      <w:bookmarkStart w:id="7" w:name="_Toc24376932"/>
+      <w:bookmarkStart w:id="8" w:name="_Toc24376932"/>
       <w:r>
         <w:t>Existing</w:t>
       </w:r>
@@ -6849,7 +6878,7 @@
       <w:r>
         <w:t>ile Systems</w:t>
       </w:r>
-      <w:bookmarkEnd w:id="7"/>
+      <w:bookmarkEnd w:id="8"/>
     </w:p>
     <w:p>
       <w:pPr>
@@ -7037,6 +7066,12 @@
           <w:lang w:val="en-US"/>
         </w:rPr>
         <w:t>.</w:t>
+      </w:r>
+      <w:r>
+        <w:rPr>
+          <w:lang w:val="en-US"/>
+        </w:rPr>
+        <w:t xml:space="preserve"> As shown in Figure 5, MacOS has the ability to tag a color to any files or directories thanks to its native file system, which makes querying for those files having the same tag color fast and user friendly.</w:t>
       </w:r>
     </w:p>
     <w:p>
@@ -7160,11 +7195,11 @@
       <w:pPr>
         <w:pStyle w:val="Heading2"/>
       </w:pPr>
-      <w:bookmarkStart w:id="8" w:name="_Toc24376933"/>
+      <w:bookmarkStart w:id="9" w:name="_Toc24376933"/>
       <w:r>
         <w:t>Block-based File System</w:t>
       </w:r>
-      <w:bookmarkEnd w:id="8"/>
+      <w:bookmarkEnd w:id="9"/>
     </w:p>
     <w:p>
       <w:pPr>
@@ -7336,7 +7371,7 @@
           <w:lang w:val="en-US"/>
         </w:rPr>
       </w:pPr>
-      <w:bookmarkStart w:id="9" w:name="_Toc24376934"/>
+      <w:bookmarkStart w:id="10" w:name="_Toc24376934"/>
       <w:r>
         <w:rPr>
           <w:lang w:val="en-US"/>
@@ -7344,7 +7379,7 @@
         <w:lastRenderedPageBreak/>
         <w:t>Internal Components</w:t>
       </w:r>
-      <w:bookmarkEnd w:id="9"/>
+      <w:bookmarkEnd w:id="10"/>
     </w:p>
     <w:p>
       <w:pPr>
@@ -7571,6 +7606,50 @@
     <w:p>
       <w:pPr>
         <w:pStyle w:val="Leipteksti1"/>
+        <w:ind w:firstLine="1134"/>
+        <w:jc w:val="center"/>
+        <w:rPr>
+          <w:sz w:val="20"/>
+          <w:szCs w:val="20"/>
+          <w:lang w:val="en-GB"/>
+        </w:rPr>
+      </w:pPr>
+      <w:r>
+        <w:rPr>
+          <w:sz w:val="20"/>
+          <w:szCs w:val="20"/>
+          <w:lang w:val="en-GB"/>
+        </w:rPr>
+        <w:t>Equation</w:t>
+      </w:r>
+      <w:r>
+        <w:rPr>
+          <w:sz w:val="20"/>
+          <w:szCs w:val="20"/>
+          <w:lang w:val="en-GB"/>
+        </w:rPr>
+        <w:t xml:space="preserve"> 1.</w:t>
+      </w:r>
+      <w:r>
+        <w:rPr>
+          <w:sz w:val="20"/>
+          <w:szCs w:val="20"/>
+          <w:lang w:val="en-GB"/>
+        </w:rPr>
+        <w:tab/>
+      </w:r>
+      <w:r>
+        <w:rPr>
+          <w:sz w:val="20"/>
+          <w:szCs w:val="20"/>
+          <w:lang w:val="en-GB"/>
+        </w:rPr>
+        <w:t>Block bitmap size</w:t>
+      </w:r>
+    </w:p>
+    <w:p>
+      <w:pPr>
+        <w:pStyle w:val="Leipteksti1"/>
         <w:rPr>
           <w:lang w:val="en-US"/>
         </w:rPr>
@@ -7613,6 +7692,26 @@
         </w:rPr>
         <w:lastRenderedPageBreak/>
         <w:t>limited, it limits the amount of data the file can contain. Generally, about 4 to 16 addresses can be stored directly in i-node, which means maximum size of a file can be is 16KB with 1KB file system block size.</w:t>
+      </w:r>
+      <w:r>
+        <w:rPr>
+          <w:lang w:val="en-US"/>
+        </w:rPr>
+        <w:t xml:space="preserve"> Figure 6 shows the relationship between direct block members of </w:t>
+      </w:r>
+      <w:proofErr w:type="spellStart"/>
+      <w:r>
+        <w:rPr>
+          <w:lang w:val="en-US"/>
+        </w:rPr>
+        <w:t>i</w:t>
+      </w:r>
+      <w:proofErr w:type="spellEnd"/>
+      <w:r>
+        <w:rPr>
+          <w:lang w:val="en-US"/>
+        </w:rPr>
+        <w:t>-node and the physical addresses where those blocks of data are located on physical storage.</w:t>
       </w:r>
     </w:p>
     <w:p>
@@ -7869,6 +7968,12 @@
         </w:rPr>
         <w:t>Indirect block and Double indirect block mapping</w:t>
       </w:r>
+      <w:r>
+        <w:rPr>
+          <w:lang w:val="en-US"/>
+        </w:rPr>
+        <w:t>s</w:t>
+      </w:r>
     </w:p>
     <w:p>
       <w:pPr>
@@ -7953,7 +8058,21 @@
         <w:rPr>
           <w:lang w:val="en-US"/>
         </w:rPr>
-        <w:t>much more than a few hundred kilobytes in size. To overcome this issue to allow an even bigger file, indirect block technique can be applied a second time, making double-indirect blocks. The same concept and basic idea still hold true for double-indirect block as indirect block. Each double-indirect block address that i-node contains points to a block on disk whose content is more pointers to indirect blocks and re</w:t>
+        <w:t xml:space="preserve">much more than a few hundred kilobytes in size. To overcome this issue to allow an even bigger file, indirect block technique can be applied a second time, making double-indirect blocks. The same concept and basic idea still hold true for double-indirect block as indirect block. Each double-indirect block </w:t>
+      </w:r>
+      <w:proofErr w:type="gramStart"/>
+      <w:r>
+        <w:rPr>
+          <w:lang w:val="en-US"/>
+        </w:rPr>
+        <w:t>address</w:t>
+      </w:r>
+      <w:proofErr w:type="gramEnd"/>
+      <w:r>
+        <w:rPr>
+          <w:lang w:val="en-US"/>
+        </w:rPr>
+        <w:t xml:space="preserve"> that i-node contains points to a block on disk whose content is more pointers to indirect blocks and re</w:t>
       </w:r>
       <w:r>
         <w:rPr>
@@ -7967,7 +8086,19 @@
         </w:rPr>
         <w:t>pectively refers to exponentially amount of actual data blocks constructing a file.</w:t>
       </w:r>
-      <w:bookmarkStart w:id="10" w:name="_Hlk23328032"/>
+      <w:bookmarkStart w:id="11" w:name="_Hlk23328032"/>
+      <w:r>
+        <w:rPr>
+          <w:lang w:val="en-US"/>
+        </w:rPr>
+        <w:t xml:space="preserve"> Indirect block and </w:t>
+      </w:r>
+      <w:r>
+        <w:rPr>
+          <w:lang w:val="en-US"/>
+        </w:rPr>
+        <w:t>double-indirect block mappings are visualized in Figure 7.</w:t>
+      </w:r>
     </w:p>
     <w:p>
       <w:pPr>
@@ -7976,15 +8107,15 @@
           <w:lang w:val="en-US"/>
         </w:rPr>
       </w:pPr>
-      <w:bookmarkStart w:id="11" w:name="_Toc24376935"/>
-      <w:bookmarkEnd w:id="10"/>
+      <w:bookmarkStart w:id="12" w:name="_Toc24376935"/>
+      <w:bookmarkEnd w:id="11"/>
       <w:r>
         <w:rPr>
           <w:lang w:val="en-US"/>
         </w:rPr>
         <w:t>Advantages</w:t>
       </w:r>
-      <w:bookmarkEnd w:id="11"/>
+      <w:bookmarkEnd w:id="12"/>
     </w:p>
     <w:p>
       <w:pPr>
@@ -8045,14 +8176,14 @@
         <w:rPr>
           <w:lang w:val="en-US"/>
         </w:rPr>
-        <w:t xml:space="preserve"> i-node resides and return that information whenever there is a request to read/write that file. Subsequently, when accessing a file, in addition to disk </w:t>
+        <w:t xml:space="preserve"> i-node resides and return that information whenever there is </w:t>
       </w:r>
       <w:r>
         <w:rPr>
           <w:lang w:val="en-US"/>
         </w:rPr>
         <w:lastRenderedPageBreak/>
-        <w:t>operations of accessing directly the blocks having actual file data, there will be few more reads to superblock and other blocks to search for the i-node and eventually leading to the data blocks. These additional reads are called file system overhead, and because of the simplicity in the design, traditional file systems performance suffer little from it and tend to be robust since less complexity means less bugs and corruptions. When putting more optimization features such as bigger such as block size and caching, performance can even be pushed further.</w:t>
+        <w:t>a request to read/write that file. Subsequently, when accessing a file, in addition to disk operations of accessing directly the blocks having actual file data, there will be few more reads to superblock and other blocks to search for the i-node and eventually leading to the data blocks. These additional reads are called file system overhead, and because of the simplicity in the design, traditional file systems performance suffer little from it and tend to be robust since less complexity means less bugs and corruptions. When putting more optimization features such as bigger such as block size and caching, performance can even be pushed further.</w:t>
       </w:r>
     </w:p>
     <w:p>
@@ -8062,7 +8193,7 @@
           <w:lang w:val="en-US"/>
         </w:rPr>
       </w:pPr>
-      <w:bookmarkStart w:id="12" w:name="_Toc24376936"/>
+      <w:bookmarkStart w:id="13" w:name="_Toc24376936"/>
       <w:r>
         <w:rPr>
           <w:lang w:val="en-US"/>
@@ -8075,7 +8206,7 @@
         </w:rPr>
         <w:t>s</w:t>
       </w:r>
-      <w:bookmarkEnd w:id="12"/>
+      <w:bookmarkEnd w:id="13"/>
     </w:p>
     <w:p>
       <w:pPr>
@@ -8155,14 +8286,14 @@
       <w:pPr>
         <w:pStyle w:val="Heading2"/>
       </w:pPr>
-      <w:bookmarkStart w:id="13" w:name="_Toc24376937"/>
+      <w:bookmarkStart w:id="14" w:name="_Toc24376937"/>
       <w:r>
         <w:t xml:space="preserve">Flash </w:t>
       </w:r>
       <w:r>
         <w:t>Memory</w:t>
       </w:r>
-      <w:bookmarkEnd w:id="13"/>
+      <w:bookmarkEnd w:id="14"/>
     </w:p>
     <w:p>
       <w:pPr>
@@ -8396,7 +8527,7 @@
         </w:rPr>
         <w:t xml:space="preserve"> was invented by </w:t>
       </w:r>
-      <w:bookmarkStart w:id="14" w:name="_Hlk24208416"/>
+      <w:bookmarkStart w:id="15" w:name="_Hlk24208416"/>
       <w:r>
         <w:rPr>
           <w:lang w:val="en-US"/>
@@ -8410,7 +8541,7 @@
         </w:rPr>
         <w:t>Masuoka</w:t>
       </w:r>
-      <w:bookmarkEnd w:id="14"/>
+      <w:bookmarkEnd w:id="15"/>
       <w:proofErr w:type="spellEnd"/>
       <w:r>
         <w:rPr>
@@ -8600,14 +8731,14 @@
           <w:lang w:val="en-US"/>
         </w:rPr>
       </w:pPr>
-      <w:bookmarkStart w:id="15" w:name="_Toc24376938"/>
+      <w:bookmarkStart w:id="16" w:name="_Toc24376938"/>
       <w:r>
         <w:rPr>
           <w:lang w:val="en-US"/>
         </w:rPr>
         <w:t>Operating Principle</w:t>
       </w:r>
-      <w:bookmarkEnd w:id="15"/>
+      <w:bookmarkEnd w:id="16"/>
     </w:p>
     <w:p>
       <w:pPr>
@@ -8861,7 +8992,19 @@
         <w:rPr>
           <w:lang w:val="en-US"/>
         </w:rPr>
-        <w:t xml:space="preserve"> smaller tolerance in distinguishing them leading to higher chance of errors both in de</w:t>
+        <w:t xml:space="preserve"> smaller tolerance in distinguishing them</w:t>
+      </w:r>
+      <w:r>
+        <w:rPr>
+          <w:lang w:val="en-US"/>
+        </w:rPr>
+        <w:t>, as described in Figure 10,</w:t>
+      </w:r>
+      <w:r>
+        <w:rPr>
+          <w:lang w:val="en-US"/>
+        </w:rPr>
+        <w:t xml:space="preserve"> leading to higher chance of errors both in de</w:t>
       </w:r>
       <w:r>
         <w:rPr>
@@ -9885,14 +10028,14 @@
           <w:lang w:val="en-US"/>
         </w:rPr>
       </w:pPr>
-      <w:bookmarkStart w:id="16" w:name="_Toc24376939"/>
+      <w:bookmarkStart w:id="17" w:name="_Toc24376939"/>
       <w:r>
         <w:rPr>
           <w:lang w:val="en-US"/>
         </w:rPr>
         <w:t>Hardware Limitation</w:t>
       </w:r>
-      <w:bookmarkEnd w:id="16"/>
+      <w:bookmarkEnd w:id="17"/>
     </w:p>
     <w:p>
       <w:pPr>
@@ -10804,7 +10947,7 @@
           <w:lang w:val="en-US"/>
         </w:rPr>
       </w:pPr>
-      <w:bookmarkStart w:id="17" w:name="_Toc24376940"/>
+      <w:bookmarkStart w:id="18" w:name="_Toc24376940"/>
       <w:r>
         <w:rPr>
           <w:lang w:val="en-US"/>
@@ -10835,7 +10978,7 @@
         </w:rPr>
         <w:t>lash</w:t>
       </w:r>
-      <w:bookmarkEnd w:id="17"/>
+      <w:bookmarkEnd w:id="18"/>
     </w:p>
     <w:p>
       <w:pPr>
@@ -11143,7 +11286,33 @@
         <w:rPr>
           <w:lang w:val="en-US"/>
         </w:rPr>
-        <w:t>Below graph shows an example when using FAT file system (which uses some beginning blocks for storing file system metadata, i-node table in this case) directly on a raw flash without wear leveling, which should always be avoided.</w:t>
+        <w:t>Below graph</w:t>
+      </w:r>
+      <w:r>
+        <w:rPr>
+          <w:lang w:val="en-US"/>
+        </w:rPr>
+        <w:t xml:space="preserve">, Figure </w:t>
+      </w:r>
+      <w:proofErr w:type="gramStart"/>
+      <w:r>
+        <w:rPr>
+          <w:lang w:val="en-US"/>
+        </w:rPr>
+        <w:t xml:space="preserve">16, </w:t>
+      </w:r>
+      <w:r>
+        <w:rPr>
+          <w:lang w:val="en-US"/>
+        </w:rPr>
+        <w:t xml:space="preserve"> shows</w:t>
+      </w:r>
+      <w:proofErr w:type="gramEnd"/>
+      <w:r>
+        <w:rPr>
+          <w:lang w:val="en-US"/>
+        </w:rPr>
+        <w:t xml:space="preserve"> an example when using FAT file system (which uses some beginning blocks for storing file system metadata, i-node table in this case) directly on a raw flash without wear leveling, which should always be avoided.</w:t>
       </w:r>
     </w:p>
     <w:p>
@@ -11390,14 +11559,14 @@
           <w:lang w:val="en-US"/>
         </w:rPr>
       </w:pPr>
-      <w:bookmarkStart w:id="18" w:name="_Toc24376941"/>
+      <w:bookmarkStart w:id="19" w:name="_Toc24376941"/>
       <w:r>
         <w:rPr>
           <w:lang w:val="en-US"/>
         </w:rPr>
         <w:t>Design and Implementation</w:t>
       </w:r>
-      <w:bookmarkEnd w:id="18"/>
+      <w:bookmarkEnd w:id="19"/>
     </w:p>
     <w:p>
       <w:pPr>
@@ -11465,7 +11634,7 @@
       <w:pPr>
         <w:pStyle w:val="Heading2"/>
       </w:pPr>
-      <w:bookmarkStart w:id="19" w:name="_Toc24376942"/>
+      <w:bookmarkStart w:id="20" w:name="_Toc24376942"/>
       <w:r>
         <w:t>Design</w:t>
       </w:r>
@@ -11475,7 +11644,7 @@
       <w:r>
         <w:t>Overview</w:t>
       </w:r>
-      <w:bookmarkEnd w:id="19"/>
+      <w:bookmarkEnd w:id="20"/>
     </w:p>
     <w:p>
       <w:pPr>
@@ -11828,7 +11997,7 @@
       <w:pPr>
         <w:pStyle w:val="Heading2"/>
       </w:pPr>
-      <w:bookmarkStart w:id="20" w:name="_Toc24376943"/>
+      <w:bookmarkStart w:id="21" w:name="_Toc24376943"/>
       <w:r>
         <w:t xml:space="preserve">Node </w:t>
       </w:r>
@@ -11844,7 +12013,7 @@
       <w:r>
         <w:t>tructure</w:t>
       </w:r>
-      <w:bookmarkEnd w:id="20"/>
+      <w:bookmarkEnd w:id="21"/>
     </w:p>
     <w:p>
       <w:pPr>
@@ -12201,8 +12370,6 @@
         </w:rPr>
         <w:t>;</w:t>
       </w:r>
-      <w:bookmarkStart w:id="21" w:name="_GoBack"/>
-      <w:bookmarkEnd w:id="21"/>
     </w:p>
     <w:p>
       <w:pPr>
@@ -19296,7 +19463,7 @@
                   </a:prstGeom>
                   <a:extLst>
                     <a:ext uri="{FAA26D3D-D897-4be2-8F04-BA451C77F1D7}">
-                      <ma14:placeholderFlag xmlns:ma14="http://schemas.microsoft.com/office/mac/drawingml/2011/main" xmlns:w="http://schemas.openxmlformats.org/wordprocessingml/2006/main" xmlns:w10="urn:schemas-microsoft-com:office:word" xmlns:v="urn:schemas-microsoft-com:vml" xmlns:o="urn:schemas-microsoft-com:office:office" xmlns:mv="urn:schemas-microsoft-com:mac:vml" xmlns:mo="http://schemas.microsoft.com/office/mac/office/2008/main" xmlns=""/>
+                      <ma14:placeholderFlag xmlns="" xmlns:mo="http://schemas.microsoft.com/office/mac/office/2008/main" xmlns:mv="urn:schemas-microsoft-com:mac:vml" xmlns:o="urn:schemas-microsoft-com:office:office" xmlns:v="urn:schemas-microsoft-com:vml" xmlns:w10="urn:schemas-microsoft-com:office:word" xmlns:w="http://schemas.openxmlformats.org/wordprocessingml/2006/main" xmlns:ma14="http://schemas.microsoft.com/office/mac/drawingml/2011/main"/>
                     </a:ext>
                   </a:extLst>
                 </pic:spPr>
@@ -19394,7 +19561,7 @@
                   </a:prstGeom>
                   <a:extLst>
                     <a:ext uri="{FAA26D3D-D897-4be2-8F04-BA451C77F1D7}">
-                      <ma14:placeholderFlag xmlns:ma14="http://schemas.microsoft.com/office/mac/drawingml/2011/main" xmlns:w="http://schemas.openxmlformats.org/wordprocessingml/2006/main" xmlns:w10="urn:schemas-microsoft-com:office:word" xmlns:v="urn:schemas-microsoft-com:vml" xmlns:o="urn:schemas-microsoft-com:office:office" xmlns:mv="urn:schemas-microsoft-com:mac:vml" xmlns:mo="http://schemas.microsoft.com/office/mac/office/2008/main" xmlns=""/>
+                      <ma14:placeholderFlag xmlns="" xmlns:mo="http://schemas.microsoft.com/office/mac/office/2008/main" xmlns:mv="urn:schemas-microsoft-com:mac:vml" xmlns:o="urn:schemas-microsoft-com:office:office" xmlns:v="urn:schemas-microsoft-com:vml" xmlns:w10="urn:schemas-microsoft-com:office:word" xmlns:w="http://schemas.openxmlformats.org/wordprocessingml/2006/main" xmlns:ma14="http://schemas.microsoft.com/office/mac/drawingml/2011/main"/>
                     </a:ext>
                   </a:extLst>
                 </pic:spPr>
@@ -19513,7 +19680,7 @@
                   </a:prstGeom>
                   <a:extLst>
                     <a:ext uri="{FAA26D3D-D897-4be2-8F04-BA451C77F1D7}">
-                      <ma14:placeholderFlag xmlns:ma14="http://schemas.microsoft.com/office/mac/drawingml/2011/main" xmlns:w="http://schemas.openxmlformats.org/wordprocessingml/2006/main" xmlns:w10="urn:schemas-microsoft-com:office:word" xmlns:v="urn:schemas-microsoft-com:vml" xmlns:o="urn:schemas-microsoft-com:office:office" xmlns:mv="urn:schemas-microsoft-com:mac:vml" xmlns:mo="http://schemas.microsoft.com/office/mac/office/2008/main" xmlns=""/>
+                      <ma14:placeholderFlag xmlns="" xmlns:mo="http://schemas.microsoft.com/office/mac/office/2008/main" xmlns:mv="urn:schemas-microsoft-com:mac:vml" xmlns:o="urn:schemas-microsoft-com:office:office" xmlns:v="urn:schemas-microsoft-com:vml" xmlns:w10="urn:schemas-microsoft-com:office:word" xmlns:w="http://schemas.openxmlformats.org/wordprocessingml/2006/main" xmlns:ma14="http://schemas.microsoft.com/office/mac/drawingml/2011/main"/>
                     </a:ext>
                   </a:extLst>
                 </pic:spPr>
@@ -19638,7 +19805,7 @@
                   </a:prstGeom>
                   <a:extLst>
                     <a:ext uri="{FAA26D3D-D897-4be2-8F04-BA451C77F1D7}">
-                      <ma14:placeholderFlag xmlns:ma14="http://schemas.microsoft.com/office/mac/drawingml/2011/main" xmlns:w="http://schemas.openxmlformats.org/wordprocessingml/2006/main" xmlns:w10="urn:schemas-microsoft-com:office:word" xmlns:v="urn:schemas-microsoft-com:vml" xmlns:o="urn:schemas-microsoft-com:office:office" xmlns:mv="urn:schemas-microsoft-com:mac:vml" xmlns:mo="http://schemas.microsoft.com/office/mac/office/2008/main" xmlns=""/>
+                      <ma14:placeholderFlag xmlns="" xmlns:mo="http://schemas.microsoft.com/office/mac/office/2008/main" xmlns:mv="urn:schemas-microsoft-com:mac:vml" xmlns:o="urn:schemas-microsoft-com:office:office" xmlns:v="urn:schemas-microsoft-com:vml" xmlns:w10="urn:schemas-microsoft-com:office:word" xmlns:w="http://schemas.openxmlformats.org/wordprocessingml/2006/main" xmlns:ma14="http://schemas.microsoft.com/office/mac/drawingml/2011/main"/>
                     </a:ext>
                   </a:extLst>
                 </pic:spPr>
@@ -19732,27 +19899,14 @@
               </w:rPr>
               <w:t xml:space="preserve"> (</w:t>
             </w:r>
-            <w:r>
-              <w:fldChar w:fldCharType="begin"/>
-            </w:r>
-            <w:r>
-              <w:instrText xml:space="preserve"> SECTIONPAGES  \* Arabic  \* MERGEFORMAT </w:instrText>
-            </w:r>
-            <w:r>
-              <w:fldChar w:fldCharType="separate"/>
-            </w:r>
-            <w:r>
-              <w:rPr>
-                <w:noProof/>
-              </w:rPr>
-              <w:t>3</w:t>
-            </w:r>
-            <w:r>
-              <w:rPr>
-                <w:noProof/>
-              </w:rPr>
-              <w:fldChar w:fldCharType="end"/>
-            </w:r>
+            <w:fldSimple w:instr=" SECTIONPAGES  \* Arabic  \* MERGEFORMAT ">
+              <w:r>
+                <w:rPr>
+                  <w:noProof/>
+                </w:rPr>
+                <w:t>3</w:t>
+              </w:r>
+            </w:fldSimple>
             <w:r>
               <w:rPr>
                 <w:noProof/>
@@ -19834,27 +19988,14 @@
           </w:rPr>
           <w:t xml:space="preserve"> (</w:t>
         </w:r>
-        <w:r>
-          <w:fldChar w:fldCharType="begin"/>
-        </w:r>
-        <w:r>
-          <w:instrText xml:space="preserve"> SECTIONPAGES  \* Arabic  \* MERGEFORMAT </w:instrText>
-        </w:r>
-        <w:r>
-          <w:fldChar w:fldCharType="separate"/>
-        </w:r>
-        <w:r>
-          <w:rPr>
-            <w:noProof/>
-          </w:rPr>
-          <w:t>1</w:t>
-        </w:r>
-        <w:r>
-          <w:rPr>
-            <w:noProof/>
-          </w:rPr>
-          <w:fldChar w:fldCharType="end"/>
-        </w:r>
+        <w:fldSimple w:instr=" SECTIONPAGES  \* Arabic  \* MERGEFORMAT ">
+          <w:r>
+            <w:rPr>
+              <w:noProof/>
+            </w:rPr>
+            <w:t>1</w:t>
+          </w:r>
+        </w:fldSimple>
         <w:r>
           <w:rPr>
             <w:noProof/>
@@ -23189,7 +23330,7 @@
 </file>
 
 <file path=customXml/itemProps1.xml><?xml version="1.0" encoding="utf-8"?>
-<ds:datastoreItem xmlns:ds="http://schemas.openxmlformats.org/officeDocument/2006/customXml" ds:itemID="{D4397C72-BB40-4CEC-9A15-F6776B174885}">
+<ds:datastoreItem xmlns:ds="http://schemas.openxmlformats.org/officeDocument/2006/customXml" ds:itemID="{B4BC5F6A-8627-48F1-9D6E-6A8F54FB45E5}">
   <ds:schemaRefs>
     <ds:schemaRef ds:uri="http://schemas.openxmlformats.org/officeDocument/2006/bibliography"/>
   </ds:schemaRefs>

</xml_diff>